<commit_message>
Group Members name and responsibilities
</commit_message>
<xml_diff>
--- a/proposal_02.docx
+++ b/proposal_02.docx
@@ -4,7 +4,7 @@
   <w:body>
     <w:p>
       <w:pPr>
-        <w:pStyle w:val="NormalWeb"/>
+        <w:pStyle w:val="Web"/>
         <w:spacing w:before="120" w:beforeAutospacing="0" w:after="0" w:line="245" w:lineRule="atLeast"/>
         <w:ind w:right="230"/>
         <w:jc w:val="center"/>
@@ -25,7 +25,7 @@
     </w:p>
     <w:p>
       <w:pPr>
-        <w:pStyle w:val="NormalWeb"/>
+        <w:pStyle w:val="Web"/>
         <w:spacing w:before="120" w:beforeAutospacing="0" w:after="0" w:line="245" w:lineRule="atLeast"/>
         <w:ind w:right="230"/>
         <w:jc w:val="center"/>
@@ -50,7 +50,7 @@
     </w:p>
     <w:p>
       <w:pPr>
-        <w:pStyle w:val="NormalWeb"/>
+        <w:pStyle w:val="Web"/>
         <w:spacing w:before="120" w:beforeAutospacing="0" w:after="0" w:line="245" w:lineRule="atLeast"/>
         <w:ind w:right="230"/>
         <w:jc w:val="center"/>
@@ -71,7 +71,7 @@
     </w:p>
     <w:p>
       <w:pPr>
-        <w:pStyle w:val="NormalWeb"/>
+        <w:pStyle w:val="Web"/>
         <w:spacing w:before="274" w:beforeAutospacing="0" w:after="0" w:line="245" w:lineRule="atLeast"/>
         <w:ind w:right="230"/>
         <w:jc w:val="center"/>
@@ -100,7 +100,7 @@
     </w:p>
     <w:p>
       <w:pPr>
-        <w:pStyle w:val="NormalWeb"/>
+        <w:pStyle w:val="Web"/>
         <w:spacing w:before="274" w:beforeAutospacing="0" w:after="0" w:line="245" w:lineRule="atLeast"/>
         <w:ind w:right="230"/>
         <w:jc w:val="center"/>
@@ -121,7 +121,7 @@
     </w:p>
     <w:p>
       <w:pPr>
-        <w:pStyle w:val="NormalWeb"/>
+        <w:pStyle w:val="Web"/>
         <w:spacing w:before="274" w:beforeAutospacing="0" w:after="0" w:line="245" w:lineRule="atLeast"/>
         <w:ind w:right="230"/>
         <w:rPr>
@@ -154,7 +154,7 @@
       </w:r>
       <w:r>
         <w:rPr>
-          <w:rStyle w:val="Emphasis"/>
+          <w:rStyle w:val="a8"/>
           <w:rFonts w:ascii="Arial" w:hAnsi="Arial" w:cs="Arial"/>
           <w:i w:val="0"/>
           <w:iCs w:val="0"/>
@@ -167,7 +167,7 @@
       </w:r>
       <w:r>
         <w:rPr>
-          <w:rStyle w:val="Emphasis"/>
+          <w:rStyle w:val="a8"/>
           <w:rFonts w:ascii="Arial" w:hAnsi="Arial" w:cs="Arial"/>
           <w:i w:val="0"/>
           <w:iCs w:val="0"/>
@@ -195,7 +195,7 @@
     </w:p>
     <w:p>
       <w:pPr>
-        <w:pStyle w:val="NormalWeb"/>
+        <w:pStyle w:val="Web"/>
         <w:spacing w:before="274" w:beforeAutospacing="0" w:after="0" w:line="245" w:lineRule="atLeast"/>
         <w:ind w:right="230"/>
         <w:rPr>
@@ -224,7 +224,15 @@
           <w:rFonts w:ascii="Times New Roman" w:hAnsi="Times New Roman" w:cs="Times New Roman"/>
           <w:bCs/>
         </w:rPr>
-        <w:t>Steam VR game</w:t>
+        <w:t xml:space="preserve">Steam VR </w:t>
+      </w:r>
+      <w:proofErr w:type="gramStart"/>
+      <w:r>
+        <w:rPr>
+          <w:rFonts w:ascii="Times New Roman" w:hAnsi="Times New Roman" w:cs="Times New Roman"/>
+          <w:bCs/>
+        </w:rPr>
+        <w:t>game</w:t>
       </w:r>
       <w:r>
         <w:rPr>
@@ -254,6 +262,7 @@
         </w:rPr>
         <w:t>terror</w:t>
       </w:r>
+      <w:proofErr w:type="gramEnd"/>
       <w:r>
         <w:rPr>
           <w:rFonts w:ascii="Times New Roman" w:hAnsi="Times New Roman" w:cs="Times New Roman"/>
@@ -299,7 +308,7 @@
     </w:p>
     <w:p>
       <w:pPr>
-        <w:pStyle w:val="NormalWeb"/>
+        <w:pStyle w:val="Web"/>
         <w:spacing w:before="274" w:beforeAutospacing="0" w:after="0" w:line="245" w:lineRule="atLeast"/>
         <w:ind w:right="230"/>
         <w:rPr>
@@ -319,7 +328,7 @@
     </w:p>
     <w:tbl>
       <w:tblPr>
-        <w:tblStyle w:val="TableGrid"/>
+        <w:tblStyle w:val="a7"/>
         <w:tblW w:w="0" w:type="auto"/>
         <w:tblLook w:val="04A0" w:firstRow="1" w:lastRow="0" w:firstColumn="1" w:lastColumn="0" w:noHBand="0" w:noVBand="1"/>
       </w:tblPr>
@@ -337,7 +346,7 @@
           </w:tcPr>
           <w:p>
             <w:pPr>
-              <w:pStyle w:val="NormalWeb"/>
+              <w:pStyle w:val="Web"/>
               <w:adjustRightInd w:val="0"/>
               <w:snapToGrid w:val="0"/>
               <w:spacing w:before="0" w:beforeAutospacing="0" w:after="0" w:line="245" w:lineRule="atLeast"/>
@@ -359,7 +368,7 @@
           </w:tcPr>
           <w:p>
             <w:pPr>
-              <w:pStyle w:val="NormalWeb"/>
+              <w:pStyle w:val="Web"/>
               <w:adjustRightInd w:val="0"/>
               <w:snapToGrid w:val="0"/>
               <w:spacing w:before="0" w:beforeAutospacing="0" w:after="0" w:line="245" w:lineRule="atLeast"/>
@@ -391,7 +400,7 @@
           </w:tcPr>
           <w:p>
             <w:pPr>
-              <w:pStyle w:val="NormalWeb"/>
+              <w:pStyle w:val="Web"/>
               <w:adjustRightInd w:val="0"/>
               <w:snapToGrid w:val="0"/>
               <w:spacing w:before="0" w:beforeAutospacing="0" w:after="0" w:line="245" w:lineRule="atLeast"/>
@@ -423,7 +432,7 @@
           </w:tcPr>
           <w:p>
             <w:pPr>
-              <w:pStyle w:val="NormalWeb"/>
+              <w:pStyle w:val="Web"/>
               <w:adjustRightInd w:val="0"/>
               <w:snapToGrid w:val="0"/>
               <w:spacing w:before="0" w:beforeAutospacing="0" w:after="0" w:line="245" w:lineRule="atLeast"/>
@@ -456,7 +465,7 @@
           </w:tcPr>
           <w:p>
             <w:pPr>
-              <w:pStyle w:val="NormalWeb"/>
+              <w:pStyle w:val="Web"/>
               <w:adjustRightInd w:val="0"/>
               <w:snapToGrid w:val="0"/>
               <w:spacing w:before="0" w:beforeAutospacing="0" w:after="0" w:line="245" w:lineRule="atLeast"/>
@@ -485,7 +494,7 @@
           </w:tcPr>
           <w:p>
             <w:pPr>
-              <w:pStyle w:val="NormalWeb"/>
+              <w:pStyle w:val="Web"/>
               <w:adjustRightInd w:val="0"/>
               <w:snapToGrid w:val="0"/>
               <w:spacing w:before="0" w:beforeAutospacing="0" w:after="0" w:line="245" w:lineRule="atLeast"/>
@@ -514,7 +523,7 @@
           </w:tcPr>
           <w:p>
             <w:pPr>
-              <w:pStyle w:val="NormalWeb"/>
+              <w:pStyle w:val="Web"/>
               <w:adjustRightInd w:val="0"/>
               <w:snapToGrid w:val="0"/>
               <w:spacing w:before="0" w:beforeAutospacing="0" w:after="0" w:line="245" w:lineRule="atLeast"/>
@@ -543,7 +552,7 @@
           </w:tcPr>
           <w:p>
             <w:pPr>
-              <w:pStyle w:val="NormalWeb"/>
+              <w:pStyle w:val="Web"/>
               <w:adjustRightInd w:val="0"/>
               <w:snapToGrid w:val="0"/>
               <w:spacing w:before="0" w:beforeAutospacing="0" w:after="0" w:line="245" w:lineRule="atLeast"/>
@@ -578,7 +587,7 @@
           </w:tcPr>
           <w:p>
             <w:pPr>
-              <w:pStyle w:val="NormalWeb"/>
+              <w:pStyle w:val="Web"/>
               <w:adjustRightInd w:val="0"/>
               <w:snapToGrid w:val="0"/>
               <w:spacing w:before="0" w:beforeAutospacing="0" w:after="0" w:line="245" w:lineRule="atLeast"/>
@@ -611,7 +620,7 @@
           </w:tcPr>
           <w:p>
             <w:pPr>
-              <w:pStyle w:val="NormalWeb"/>
+              <w:pStyle w:val="Web"/>
               <w:adjustRightInd w:val="0"/>
               <w:snapToGrid w:val="0"/>
               <w:spacing w:before="0" w:beforeAutospacing="0" w:after="0" w:line="245" w:lineRule="atLeast"/>
@@ -640,8 +649,19 @@
                 <w:sz w:val="26"/>
                 <w:szCs w:val="26"/>
               </w:rPr>
-              <w:t xml:space="preserve"> Yaohui</w:t>
+              <w:t xml:space="preserve"> </w:t>
             </w:r>
+            <w:proofErr w:type="spellStart"/>
+            <w:r>
+              <w:rPr>
+                <w:rFonts w:ascii="Times New Roman" w:hAnsi="Times New Roman" w:cs="Times New Roman"/>
+                <w:bCs/>
+                <w:sz w:val="26"/>
+                <w:szCs w:val="26"/>
+              </w:rPr>
+              <w:t>Yaohui</w:t>
+            </w:r>
+            <w:proofErr w:type="spellEnd"/>
           </w:p>
         </w:tc>
         <w:tc>
@@ -654,13 +674,13 @@
           </w:tcPr>
           <w:p>
             <w:pPr>
-              <w:pStyle w:val="NormalWeb"/>
+              <w:pStyle w:val="Web"/>
               <w:adjustRightInd w:val="0"/>
               <w:snapToGrid w:val="0"/>
               <w:spacing w:before="0" w:beforeAutospacing="0" w:after="0" w:line="245" w:lineRule="atLeast"/>
               <w:ind w:right="230"/>
               <w:rPr>
-                <w:rFonts w:ascii="Times New Roman" w:hAnsi="Times New Roman" w:cs="Times New Roman" w:hint="eastAsia"/>
+                <w:rFonts w:ascii="Times New Roman" w:hAnsi="Times New Roman" w:cs="Times New Roman"/>
                 <w:bCs/>
                 <w:sz w:val="26"/>
                 <w:szCs w:val="26"/>
@@ -699,7 +719,7 @@
           </w:tcPr>
           <w:p>
             <w:pPr>
-              <w:pStyle w:val="NormalWeb"/>
+              <w:pStyle w:val="Web"/>
               <w:adjustRightInd w:val="0"/>
               <w:snapToGrid w:val="0"/>
               <w:spacing w:before="0" w:beforeAutospacing="0" w:after="0" w:line="245" w:lineRule="atLeast"/>
@@ -731,7 +751,7 @@
           </w:tcPr>
           <w:p>
             <w:pPr>
-              <w:pStyle w:val="NormalWeb"/>
+              <w:pStyle w:val="Web"/>
               <w:adjustRightInd w:val="0"/>
               <w:snapToGrid w:val="0"/>
               <w:spacing w:before="0" w:beforeAutospacing="0" w:after="0" w:line="245" w:lineRule="atLeast"/>
@@ -761,7 +781,7 @@
           </w:tcPr>
           <w:p>
             <w:pPr>
-              <w:pStyle w:val="NormalWeb"/>
+              <w:pStyle w:val="Web"/>
               <w:adjustRightInd w:val="0"/>
               <w:snapToGrid w:val="0"/>
               <w:spacing w:before="0" w:beforeAutospacing="0" w:after="0" w:line="245" w:lineRule="atLeast"/>
@@ -791,7 +811,7 @@
           </w:tcPr>
           <w:p>
             <w:pPr>
-              <w:pStyle w:val="NormalWeb"/>
+              <w:pStyle w:val="Web"/>
               <w:adjustRightInd w:val="0"/>
               <w:snapToGrid w:val="0"/>
               <w:spacing w:before="0" w:beforeAutospacing="0" w:after="0" w:line="245" w:lineRule="atLeast"/>
@@ -806,7 +826,7 @@
             <w:hyperlink r:id="rId7" w:history="1">
               <w:r>
                 <w:rPr>
-                  <w:rStyle w:val="Hyperlink"/>
+                  <w:rStyle w:val="a9"/>
                   <w:rFonts w:ascii="Times New Roman" w:hAnsi="Times New Roman" w:cs="Times New Roman"/>
                   <w:bCs/>
                   <w:sz w:val="26"/>
@@ -824,7 +844,7 @@
           </w:tcPr>
           <w:p>
             <w:pPr>
-              <w:pStyle w:val="NormalWeb"/>
+              <w:pStyle w:val="Web"/>
               <w:adjustRightInd w:val="0"/>
               <w:snapToGrid w:val="0"/>
               <w:spacing w:before="0" w:beforeAutospacing="0" w:after="0" w:line="245" w:lineRule="atLeast"/>
@@ -852,10 +872,183 @@
         <w:tc>
           <w:tcPr>
             <w:tcW w:w="648" w:type="dxa"/>
+            <w:shd w:val="clear" w:color="auto" w:fill="FFFF00"/>
           </w:tcPr>
           <w:p>
             <w:pPr>
-              <w:pStyle w:val="NormalWeb"/>
+              <w:pStyle w:val="Web"/>
+              <w:adjustRightInd w:val="0"/>
+              <w:snapToGrid w:val="0"/>
+              <w:spacing w:before="0" w:beforeAutospacing="0" w:after="0" w:line="245" w:lineRule="atLeast"/>
+              <w:ind w:right="230"/>
+              <w:rPr>
+                <w:rFonts w:ascii="Times New Roman" w:hAnsi="Times New Roman" w:cs="Times New Roman"/>
+                <w:bCs/>
+                <w:color w:val="000000" w:themeColor="text1"/>
+                <w:sz w:val="26"/>
+                <w:szCs w:val="26"/>
+                <w:highlight w:val="yellow"/>
+              </w:rPr>
+            </w:pPr>
+            <w:r>
+              <w:rPr>
+                <w:rFonts w:ascii="Times New Roman" w:hAnsi="Times New Roman" w:cs="Times New Roman"/>
+                <w:bCs/>
+                <w:color w:val="000000" w:themeColor="text1"/>
+                <w:sz w:val="26"/>
+                <w:szCs w:val="26"/>
+                <w:highlight w:val="yellow"/>
+              </w:rPr>
+              <w:t>4.</w:t>
+            </w:r>
+          </w:p>
+        </w:tc>
+        <w:tc>
+          <w:tcPr>
+            <w:tcW w:w="2970" w:type="dxa"/>
+            <w:shd w:val="clear" w:color="auto" w:fill="FFFF00"/>
+          </w:tcPr>
+          <w:p>
+            <w:pPr>
+              <w:pStyle w:val="Web"/>
+              <w:adjustRightInd w:val="0"/>
+              <w:snapToGrid w:val="0"/>
+              <w:spacing w:before="0" w:beforeAutospacing="0" w:after="0" w:line="245" w:lineRule="atLeast"/>
+              <w:ind w:right="230"/>
+              <w:rPr>
+                <w:rFonts w:ascii="Times New Roman" w:hAnsi="Times New Roman" w:cs="Times New Roman"/>
+                <w:bCs/>
+                <w:color w:val="000000" w:themeColor="text1"/>
+                <w:sz w:val="26"/>
+                <w:szCs w:val="26"/>
+                <w:highlight w:val="yellow"/>
+              </w:rPr>
+            </w:pPr>
+            <w:r>
+              <w:rPr>
+                <w:rFonts w:ascii="Times New Roman" w:hAnsi="Times New Roman" w:cs="Times New Roman"/>
+                <w:bCs/>
+                <w:color w:val="000000" w:themeColor="text1"/>
+                <w:sz w:val="26"/>
+                <w:szCs w:val="26"/>
+                <w:highlight w:val="yellow"/>
+              </w:rPr>
+              <w:t>C</w:t>
+            </w:r>
+            <w:r>
+              <w:rPr>
+                <w:rFonts w:ascii="Times New Roman" w:hAnsi="Times New Roman" w:cs="Times New Roman" w:hint="eastAsia"/>
+                <w:bCs/>
+                <w:color w:val="000000" w:themeColor="text1"/>
+                <w:sz w:val="26"/>
+                <w:szCs w:val="26"/>
+                <w:highlight w:val="yellow"/>
+                <w:lang w:eastAsia="zh-CN"/>
+              </w:rPr>
+              <w:t>han</w:t>
+            </w:r>
+            <w:r>
+              <w:rPr>
+                <w:rFonts w:ascii="Times New Roman" w:hAnsi="Times New Roman" w:cs="Times New Roman"/>
+                <w:bCs/>
+                <w:color w:val="000000" w:themeColor="text1"/>
+                <w:sz w:val="26"/>
+                <w:szCs w:val="26"/>
+                <w:highlight w:val="yellow"/>
+                <w:lang w:eastAsia="zh-CN"/>
+              </w:rPr>
+              <w:t xml:space="preserve"> </w:t>
+            </w:r>
+            <w:r>
+              <w:rPr>
+                <w:rFonts w:ascii="Times New Roman" w:hAnsi="Times New Roman" w:cs="Times New Roman"/>
+                <w:bCs/>
+                <w:color w:val="000000" w:themeColor="text1"/>
+                <w:sz w:val="26"/>
+                <w:szCs w:val="26"/>
+                <w:highlight w:val="yellow"/>
+              </w:rPr>
+              <w:t>Chiu Shun</w:t>
+            </w:r>
+          </w:p>
+        </w:tc>
+        <w:tc>
+          <w:tcPr>
+            <w:tcW w:w="3314" w:type="dxa"/>
+            <w:shd w:val="clear" w:color="auto" w:fill="FFFF00"/>
+          </w:tcPr>
+          <w:p>
+            <w:pPr>
+              <w:pStyle w:val="Web"/>
+              <w:adjustRightInd w:val="0"/>
+              <w:snapToGrid w:val="0"/>
+              <w:spacing w:before="0" w:beforeAutospacing="0" w:after="0" w:line="245" w:lineRule="atLeast"/>
+              <w:ind w:right="230"/>
+              <w:rPr>
+                <w:rFonts w:ascii="Times New Roman" w:hAnsi="Times New Roman" w:cs="Times New Roman"/>
+                <w:bCs/>
+                <w:color w:val="000000" w:themeColor="text1"/>
+                <w:sz w:val="26"/>
+                <w:szCs w:val="26"/>
+                <w:highlight w:val="yellow"/>
+              </w:rPr>
+            </w:pPr>
+            <w:r>
+              <w:rPr>
+                <w:rFonts w:ascii="Times New Roman" w:hAnsi="Times New Roman" w:cs="Times New Roman"/>
+                <w:bCs/>
+                <w:color w:val="000000" w:themeColor="text1"/>
+                <w:sz w:val="26"/>
+                <w:szCs w:val="26"/>
+                <w:highlight w:val="yellow"/>
+              </w:rPr>
+              <w:t>180203536@stu.vtc.edu.hk</w:t>
+            </w:r>
+          </w:p>
+        </w:tc>
+        <w:tc>
+          <w:tcPr>
+            <w:tcW w:w="2311" w:type="dxa"/>
+            <w:shd w:val="clear" w:color="auto" w:fill="FFFF00"/>
+          </w:tcPr>
+          <w:p>
+            <w:pPr>
+              <w:pStyle w:val="Web"/>
+              <w:adjustRightInd w:val="0"/>
+              <w:snapToGrid w:val="0"/>
+              <w:spacing w:before="0" w:beforeAutospacing="0" w:after="0" w:line="245" w:lineRule="atLeast"/>
+              <w:ind w:right="230"/>
+              <w:rPr>
+                <w:rFonts w:ascii="Times New Roman" w:hAnsi="Times New Roman" w:cs="Times New Roman"/>
+                <w:bCs/>
+                <w:color w:val="000000" w:themeColor="text1"/>
+                <w:sz w:val="26"/>
+                <w:szCs w:val="26"/>
+                <w:highlight w:val="yellow"/>
+              </w:rPr>
+            </w:pPr>
+            <w:r>
+              <w:rPr>
+                <w:rFonts w:ascii="Times New Roman" w:hAnsi="Times New Roman" w:cs="Times New Roman"/>
+                <w:bCs/>
+                <w:color w:val="000000" w:themeColor="text1"/>
+                <w:sz w:val="26"/>
+                <w:szCs w:val="26"/>
+                <w:highlight w:val="yellow"/>
+              </w:rPr>
+              <w:t>54978020</w:t>
+            </w:r>
+          </w:p>
+        </w:tc>
+      </w:tr>
+      <w:tr>
+        <w:tc>
+          <w:tcPr>
+            <w:tcW w:w="648" w:type="dxa"/>
+          </w:tcPr>
+          <w:p>
+            <w:pPr>
+              <w:pStyle w:val="Web"/>
               <w:adjustRightInd w:val="0"/>
               <w:snapToGrid w:val="0"/>
               <w:spacing w:before="0" w:beforeAutospacing="0" w:after="0" w:line="245" w:lineRule="atLeast"/>
@@ -874,7 +1067,7 @@
                 <w:sz w:val="26"/>
                 <w:szCs w:val="26"/>
               </w:rPr>
-              <w:t>4.</w:t>
+              <w:t>5.</w:t>
             </w:r>
           </w:p>
         </w:tc>
@@ -884,7 +1077,7 @@
           </w:tcPr>
           <w:p>
             <w:pPr>
-              <w:pStyle w:val="NormalWeb"/>
+              <w:pStyle w:val="Web"/>
               <w:adjustRightInd w:val="0"/>
               <w:snapToGrid w:val="0"/>
               <w:spacing w:before="0" w:beforeAutospacing="0" w:after="0" w:line="245" w:lineRule="atLeast"/>
@@ -913,7 +1106,7 @@
           </w:tcPr>
           <w:p>
             <w:pPr>
-              <w:pStyle w:val="NormalWeb"/>
+              <w:pStyle w:val="Web"/>
               <w:adjustRightInd w:val="0"/>
               <w:snapToGrid w:val="0"/>
               <w:spacing w:before="0" w:beforeAutospacing="0" w:after="0" w:line="245" w:lineRule="atLeast"/>
@@ -942,125 +1135,7 @@
           </w:tcPr>
           <w:p>
             <w:pPr>
-              <w:pStyle w:val="NormalWeb"/>
-              <w:adjustRightInd w:val="0"/>
-              <w:snapToGrid w:val="0"/>
-              <w:spacing w:before="0" w:beforeAutospacing="0" w:after="0" w:line="245" w:lineRule="atLeast"/>
-              <w:ind w:right="230"/>
-              <w:rPr>
-                <w:rFonts w:ascii="Times New Roman" w:hAnsi="Times New Roman" w:cs="Times New Roman"/>
-                <w:bCs/>
-                <w:sz w:val="26"/>
-                <w:szCs w:val="26"/>
-              </w:rPr>
-            </w:pPr>
-            <w:r>
-              <w:rPr>
-                <w:rFonts w:ascii="Times New Roman" w:hAnsi="Times New Roman" w:cs="Times New Roman"/>
-                <w:bCs/>
-                <w:sz w:val="26"/>
-                <w:szCs w:val="26"/>
-              </w:rPr>
-              <w:t>Phone Number</w:t>
-            </w:r>
-          </w:p>
-        </w:tc>
-      </w:tr>
-      <w:tr>
-        <w:tc>
-          <w:tcPr>
-            <w:tcW w:w="648" w:type="dxa"/>
-          </w:tcPr>
-          <w:p>
-            <w:pPr>
-              <w:pStyle w:val="NormalWeb"/>
-              <w:adjustRightInd w:val="0"/>
-              <w:snapToGrid w:val="0"/>
-              <w:spacing w:before="0" w:beforeAutospacing="0" w:after="0" w:line="245" w:lineRule="atLeast"/>
-              <w:ind w:right="230"/>
-              <w:rPr>
-                <w:rFonts w:ascii="Times New Roman" w:hAnsi="Times New Roman" w:cs="Times New Roman"/>
-                <w:bCs/>
-                <w:sz w:val="26"/>
-                <w:szCs w:val="26"/>
-              </w:rPr>
-            </w:pPr>
-            <w:r>
-              <w:rPr>
-                <w:rFonts w:ascii="Times New Roman" w:hAnsi="Times New Roman" w:cs="Times New Roman"/>
-                <w:bCs/>
-                <w:sz w:val="26"/>
-                <w:szCs w:val="26"/>
-              </w:rPr>
-              <w:t>5.</w:t>
-            </w:r>
-          </w:p>
-        </w:tc>
-        <w:tc>
-          <w:tcPr>
-            <w:tcW w:w="2970" w:type="dxa"/>
-          </w:tcPr>
-          <w:p>
-            <w:pPr>
-              <w:pStyle w:val="NormalWeb"/>
-              <w:adjustRightInd w:val="0"/>
-              <w:snapToGrid w:val="0"/>
-              <w:spacing w:before="0" w:beforeAutospacing="0" w:after="0" w:line="245" w:lineRule="atLeast"/>
-              <w:ind w:right="230"/>
-              <w:rPr>
-                <w:rFonts w:ascii="Times New Roman" w:hAnsi="Times New Roman" w:cs="Times New Roman"/>
-                <w:bCs/>
-                <w:sz w:val="26"/>
-                <w:szCs w:val="26"/>
-              </w:rPr>
-            </w:pPr>
-            <w:r>
-              <w:rPr>
-                <w:rFonts w:ascii="Times New Roman" w:hAnsi="Times New Roman" w:cs="Times New Roman"/>
-                <w:bCs/>
-                <w:sz w:val="26"/>
-                <w:szCs w:val="26"/>
-              </w:rPr>
-              <w:t>Name (Student ID)</w:t>
-            </w:r>
-          </w:p>
-        </w:tc>
-        <w:tc>
-          <w:tcPr>
-            <w:tcW w:w="3314" w:type="dxa"/>
-          </w:tcPr>
-          <w:p>
-            <w:pPr>
-              <w:pStyle w:val="NormalWeb"/>
-              <w:adjustRightInd w:val="0"/>
-              <w:snapToGrid w:val="0"/>
-              <w:spacing w:before="0" w:beforeAutospacing="0" w:after="0" w:line="245" w:lineRule="atLeast"/>
-              <w:ind w:right="230"/>
-              <w:rPr>
-                <w:rFonts w:ascii="Times New Roman" w:hAnsi="Times New Roman" w:cs="Times New Roman"/>
-                <w:bCs/>
-                <w:sz w:val="26"/>
-                <w:szCs w:val="26"/>
-              </w:rPr>
-            </w:pPr>
-            <w:r>
-              <w:rPr>
-                <w:rFonts w:ascii="Times New Roman" w:hAnsi="Times New Roman" w:cs="Times New Roman"/>
-                <w:bCs/>
-                <w:sz w:val="26"/>
-                <w:szCs w:val="26"/>
-              </w:rPr>
-              <w:t>Frequently used email</w:t>
-            </w:r>
-          </w:p>
-        </w:tc>
-        <w:tc>
-          <w:tcPr>
-            <w:tcW w:w="2311" w:type="dxa"/>
-          </w:tcPr>
-          <w:p>
-            <w:pPr>
-              <w:pStyle w:val="NormalWeb"/>
+              <w:pStyle w:val="Web"/>
               <w:adjustRightInd w:val="0"/>
               <w:snapToGrid w:val="0"/>
               <w:spacing w:before="0" w:beforeAutospacing="0" w:after="0" w:line="245" w:lineRule="atLeast"/>
@@ -1087,7 +1162,7 @@
     </w:tbl>
     <w:p>
       <w:pPr>
-        <w:pStyle w:val="NormalWeb"/>
+        <w:pStyle w:val="Web"/>
         <w:adjustRightInd w:val="0"/>
         <w:snapToGrid w:val="0"/>
         <w:spacing w:before="0" w:beforeAutospacing="0" w:after="0" w:line="245" w:lineRule="atLeast"/>
@@ -1107,7 +1182,7 @@
     </w:p>
     <w:p>
       <w:pPr>
-        <w:pStyle w:val="NormalWeb"/>
+        <w:pStyle w:val="Web"/>
         <w:adjustRightInd w:val="0"/>
         <w:snapToGrid w:val="0"/>
         <w:spacing w:before="0" w:beforeAutospacing="0" w:after="0" w:line="245" w:lineRule="atLeast"/>
@@ -1127,7 +1202,7 @@
     </w:p>
     <w:p>
       <w:pPr>
-        <w:pStyle w:val="NormalWeb"/>
+        <w:pStyle w:val="Web"/>
         <w:adjustRightInd w:val="0"/>
         <w:snapToGrid w:val="0"/>
         <w:spacing w:before="0" w:beforeAutospacing="0" w:after="0" w:line="245" w:lineRule="atLeast"/>
@@ -1140,7 +1215,7 @@
     </w:p>
     <w:p>
       <w:pPr>
-        <w:pStyle w:val="NormalWeb"/>
+        <w:pStyle w:val="Web"/>
         <w:spacing w:before="274" w:line="245" w:lineRule="atLeast"/>
         <w:ind w:right="230"/>
         <w:rPr>
@@ -1160,7 +1235,7 @@
     </w:p>
     <w:p>
       <w:pPr>
-        <w:pStyle w:val="NormalWeb"/>
+        <w:pStyle w:val="Web"/>
         <w:spacing w:before="274" w:line="245" w:lineRule="atLeast"/>
         <w:ind w:right="230"/>
         <w:rPr>
@@ -1329,7 +1404,15 @@
           <w:rFonts w:ascii="Times New Roman" w:hAnsi="Times New Roman" w:cs="Times New Roman"/>
           <w:bCs/>
         </w:rPr>
-        <w:t xml:space="preserve">e call that “ </w:t>
+        <w:t xml:space="preserve">e call that </w:t>
+      </w:r>
+      <w:proofErr w:type="gramStart"/>
+      <w:r>
+        <w:rPr>
+          <w:rFonts w:ascii="Times New Roman" w:hAnsi="Times New Roman" w:cs="Times New Roman"/>
+          <w:bCs/>
+        </w:rPr>
+        <w:t xml:space="preserve">“ </w:t>
       </w:r>
       <w:r>
         <w:rPr>
@@ -1338,6 +1421,7 @@
         </w:rPr>
         <w:t>Vigil</w:t>
       </w:r>
+      <w:proofErr w:type="gramEnd"/>
       <w:r>
         <w:rPr>
           <w:rFonts w:ascii="Times New Roman" w:hAnsi="Times New Roman" w:cs="Times New Roman"/>
@@ -1362,7 +1446,7 @@
     </w:p>
     <w:p>
       <w:pPr>
-        <w:pStyle w:val="NormalWeb"/>
+        <w:pStyle w:val="Web"/>
         <w:spacing w:before="274" w:line="245" w:lineRule="atLeast"/>
         <w:ind w:right="230"/>
         <w:rPr>
@@ -1433,7 +1517,7 @@
     </w:p>
     <w:p>
       <w:pPr>
-        <w:pStyle w:val="NormalWeb"/>
+        <w:pStyle w:val="Web"/>
         <w:spacing w:before="274" w:line="245" w:lineRule="atLeast"/>
         <w:ind w:right="230"/>
         <w:rPr>
@@ -1477,7 +1561,7 @@
     </w:p>
     <w:p>
       <w:pPr>
-        <w:pStyle w:val="NormalWeb"/>
+        <w:pStyle w:val="Web"/>
         <w:spacing w:before="274" w:line="245" w:lineRule="atLeast"/>
         <w:ind w:right="230"/>
         <w:rPr>
@@ -1496,7 +1580,7 @@
     </w:p>
     <w:p>
       <w:pPr>
-        <w:pStyle w:val="NormalWeb"/>
+        <w:pStyle w:val="Web"/>
         <w:spacing w:before="274" w:line="245" w:lineRule="atLeast"/>
         <w:ind w:right="230"/>
         <w:rPr>
@@ -1515,7 +1599,7 @@
     </w:p>
     <w:p>
       <w:pPr>
-        <w:pStyle w:val="NormalWeb"/>
+        <w:pStyle w:val="Web"/>
         <w:spacing w:before="274" w:line="245" w:lineRule="atLeast"/>
         <w:ind w:right="230"/>
         <w:rPr>
@@ -1534,7 +1618,7 @@
     </w:p>
     <w:p>
       <w:pPr>
-        <w:pStyle w:val="NormalWeb"/>
+        <w:pStyle w:val="Web"/>
         <w:spacing w:before="274" w:line="245" w:lineRule="atLeast"/>
         <w:ind w:right="230"/>
         <w:rPr>
@@ -1573,12 +1657,30 @@
           <w:bCs/>
           <w:color w:val="B2A1C7" w:themeColor="accent4" w:themeTint="99"/>
         </w:rPr>
-        <w:t>… etc&gt;</w:t>
-      </w:r>
-    </w:p>
-    <w:p>
-      <w:pPr>
-        <w:pStyle w:val="NormalWeb"/>
+        <w:t xml:space="preserve">… </w:t>
+      </w:r>
+      <w:proofErr w:type="spellStart"/>
+      <w:r>
+        <w:rPr>
+          <w:rFonts w:ascii="Times New Roman" w:hAnsi="Times New Roman" w:cs="Times New Roman"/>
+          <w:bCs/>
+          <w:color w:val="B2A1C7" w:themeColor="accent4" w:themeTint="99"/>
+        </w:rPr>
+        <w:t>etc</w:t>
+      </w:r>
+      <w:proofErr w:type="spellEnd"/>
+      <w:r>
+        <w:rPr>
+          <w:rFonts w:ascii="Times New Roman" w:hAnsi="Times New Roman" w:cs="Times New Roman"/>
+          <w:bCs/>
+          <w:color w:val="B2A1C7" w:themeColor="accent4" w:themeTint="99"/>
+        </w:rPr>
+        <w:t>&gt;</w:t>
+      </w:r>
+    </w:p>
+    <w:p>
+      <w:pPr>
+        <w:pStyle w:val="Web"/>
         <w:spacing w:before="274" w:line="245" w:lineRule="atLeast"/>
         <w:ind w:right="230"/>
         <w:rPr>
@@ -1604,7 +1706,7 @@
     </w:p>
     <w:p>
       <w:pPr>
-        <w:pStyle w:val="NormalWeb"/>
+        <w:pStyle w:val="Web"/>
         <w:spacing w:before="274" w:line="245" w:lineRule="atLeast"/>
         <w:ind w:right="230"/>
         <w:rPr>
@@ -1623,7 +1725,7 @@
     </w:p>
     <w:p>
       <w:pPr>
-        <w:pStyle w:val="NormalWeb"/>
+        <w:pStyle w:val="Web"/>
         <w:spacing w:before="274" w:line="245" w:lineRule="atLeast"/>
         <w:ind w:right="230"/>
         <w:rPr>
@@ -1642,7 +1744,7 @@
     </w:p>
     <w:p>
       <w:pPr>
-        <w:pStyle w:val="NormalWeb"/>
+        <w:pStyle w:val="Web"/>
         <w:spacing w:before="274" w:line="245" w:lineRule="atLeast"/>
         <w:ind w:right="230"/>
         <w:rPr>
@@ -1687,7 +1789,7 @@
     </w:p>
     <w:p>
       <w:pPr>
-        <w:pStyle w:val="NormalWeb"/>
+        <w:pStyle w:val="Web"/>
         <w:spacing w:before="274" w:line="245" w:lineRule="atLeast"/>
         <w:ind w:right="230"/>
         <w:rPr>
@@ -1713,7 +1815,7 @@
     </w:p>
     <w:p>
       <w:pPr>
-        <w:pStyle w:val="NormalWeb"/>
+        <w:pStyle w:val="Web"/>
         <w:spacing w:before="274" w:line="245" w:lineRule="atLeast"/>
         <w:ind w:right="230"/>
         <w:rPr>
@@ -1732,7 +1834,7 @@
     </w:p>
     <w:p>
       <w:pPr>
-        <w:pStyle w:val="NormalWeb"/>
+        <w:pStyle w:val="Web"/>
         <w:spacing w:before="274" w:line="245" w:lineRule="atLeast"/>
         <w:ind w:right="230"/>
         <w:rPr>
@@ -1768,7 +1870,7 @@
     </w:p>
     <w:p>
       <w:pPr>
-        <w:pStyle w:val="NormalWeb"/>
+        <w:pStyle w:val="Web"/>
         <w:spacing w:before="274" w:line="245" w:lineRule="atLeast"/>
         <w:ind w:right="230"/>
         <w:rPr>
@@ -1804,7 +1906,7 @@
     </w:p>
     <w:p>
       <w:pPr>
-        <w:pStyle w:val="NormalWeb"/>
+        <w:pStyle w:val="Web"/>
         <w:spacing w:before="274" w:line="245" w:lineRule="atLeast"/>
         <w:ind w:right="230"/>
         <w:rPr>
@@ -1865,7 +1967,7 @@
     </w:p>
     <w:p>
       <w:pPr>
-        <w:pStyle w:val="NormalWeb"/>
+        <w:pStyle w:val="Web"/>
         <w:spacing w:before="274" w:line="245" w:lineRule="atLeast"/>
         <w:ind w:right="230"/>
         <w:rPr>
@@ -1901,7 +2003,7 @@
     </w:p>
     <w:p>
       <w:pPr>
-        <w:pStyle w:val="NormalWeb"/>
+        <w:pStyle w:val="Web"/>
         <w:spacing w:before="274" w:line="245" w:lineRule="atLeast"/>
         <w:ind w:right="230"/>
         <w:rPr>
@@ -1940,7 +2042,7 @@
     </w:p>
     <w:p>
       <w:pPr>
-        <w:pStyle w:val="NormalWeb"/>
+        <w:pStyle w:val="Web"/>
         <w:spacing w:before="274" w:line="245" w:lineRule="atLeast"/>
         <w:ind w:right="230"/>
         <w:rPr>
@@ -1965,7 +2067,7 @@
     </w:p>
     <w:p>
       <w:pPr>
-        <w:pStyle w:val="NormalWeb"/>
+        <w:pStyle w:val="Web"/>
         <w:spacing w:before="274" w:line="245" w:lineRule="atLeast"/>
         <w:ind w:right="230"/>
         <w:rPr>
@@ -1977,7 +2079,7 @@
     </w:p>
     <w:p>
       <w:pPr>
-        <w:pStyle w:val="NormalWeb"/>
+        <w:pStyle w:val="Web"/>
         <w:spacing w:before="274" w:line="245" w:lineRule="atLeast"/>
         <w:ind w:right="230"/>
         <w:rPr>
@@ -2045,7 +2147,7 @@
     </w:p>
     <w:p>
       <w:pPr>
-        <w:pStyle w:val="NormalWeb"/>
+        <w:pStyle w:val="Web"/>
         <w:spacing w:before="274" w:line="245" w:lineRule="atLeast"/>
         <w:ind w:right="230"/>
         <w:rPr>
@@ -2098,7 +2200,7 @@
     </w:p>
     <w:p>
       <w:pPr>
-        <w:pStyle w:val="NormalWeb"/>
+        <w:pStyle w:val="Web"/>
         <w:spacing w:before="274" w:line="245" w:lineRule="atLeast"/>
         <w:ind w:right="230"/>
         <w:rPr>
@@ -2111,14 +2213,30 @@
           <w:rFonts w:ascii="Times New Roman" w:hAnsi="Times New Roman" w:cs="Times New Roman"/>
           <w:bCs/>
         </w:rPr>
-        <w:t>&lt;Concentrate on idea generation (divergent thinking) – list more ideas</w:t>
-      </w:r>
-      <w:r>
-        <w:rPr>
-          <w:rFonts w:ascii="Times New Roman" w:hAnsi="Times New Roman" w:cs="Times New Roman"/>
-          <w:bCs/>
-        </w:rPr>
-        <w:t xml:space="preserve"> : open-minded </w:t>
+        <w:t xml:space="preserve">&lt;Concentrate on idea generation (divergent thinking) – list more </w:t>
+      </w:r>
+      <w:proofErr w:type="gramStart"/>
+      <w:r>
+        <w:rPr>
+          <w:rFonts w:ascii="Times New Roman" w:hAnsi="Times New Roman" w:cs="Times New Roman"/>
+          <w:bCs/>
+        </w:rPr>
+        <w:t>ideas</w:t>
+      </w:r>
+      <w:r>
+        <w:rPr>
+          <w:rFonts w:ascii="Times New Roman" w:hAnsi="Times New Roman" w:cs="Times New Roman"/>
+          <w:bCs/>
+        </w:rPr>
+        <w:t xml:space="preserve"> :</w:t>
+      </w:r>
+      <w:proofErr w:type="gramEnd"/>
+      <w:r>
+        <w:rPr>
+          <w:rFonts w:ascii="Times New Roman" w:hAnsi="Times New Roman" w:cs="Times New Roman"/>
+          <w:bCs/>
+        </w:rPr>
+        <w:t xml:space="preserve"> open-minded </w:t>
       </w:r>
       <w:r>
         <w:rPr>
@@ -2137,7 +2255,7 @@
     </w:p>
     <w:p>
       <w:pPr>
-        <w:pStyle w:val="NormalWeb"/>
+        <w:pStyle w:val="Web"/>
         <w:spacing w:before="274" w:line="245" w:lineRule="atLeast"/>
         <w:ind w:right="230"/>
         <w:rPr>
@@ -2157,14 +2275,30 @@
           <w:rFonts w:ascii="Times New Roman" w:hAnsi="Times New Roman" w:cs="Times New Roman"/>
           <w:bCs/>
         </w:rPr>
-        <w:t>oposals (convergent thinking) – Prioritize and select the best choice</w:t>
-      </w:r>
-      <w:r>
-        <w:rPr>
-          <w:rFonts w:ascii="Times New Roman" w:hAnsi="Times New Roman" w:cs="Times New Roman"/>
-          <w:bCs/>
-        </w:rPr>
-        <w:t xml:space="preserve"> : </w:t>
+        <w:t xml:space="preserve">oposals (convergent thinking) – Prioritize and select the best </w:t>
+      </w:r>
+      <w:proofErr w:type="gramStart"/>
+      <w:r>
+        <w:rPr>
+          <w:rFonts w:ascii="Times New Roman" w:hAnsi="Times New Roman" w:cs="Times New Roman"/>
+          <w:bCs/>
+        </w:rPr>
+        <w:t>choice</w:t>
+      </w:r>
+      <w:r>
+        <w:rPr>
+          <w:rFonts w:ascii="Times New Roman" w:hAnsi="Times New Roman" w:cs="Times New Roman"/>
+          <w:bCs/>
+        </w:rPr>
+        <w:t xml:space="preserve"> :</w:t>
+      </w:r>
+      <w:proofErr w:type="gramEnd"/>
+      <w:r>
+        <w:rPr>
+          <w:rFonts w:ascii="Times New Roman" w:hAnsi="Times New Roman" w:cs="Times New Roman"/>
+          <w:bCs/>
+        </w:rPr>
+        <w:t xml:space="preserve"> </w:t>
       </w:r>
       <w:r>
         <w:rPr>
@@ -2183,7 +2317,7 @@
     </w:p>
     <w:p>
       <w:pPr>
-        <w:pStyle w:val="NormalWeb"/>
+        <w:pStyle w:val="Web"/>
         <w:spacing w:before="274" w:line="245" w:lineRule="atLeast"/>
         <w:ind w:right="230"/>
         <w:rPr>
@@ -2237,7 +2371,7 @@
     </w:p>
     <w:p>
       <w:pPr>
-        <w:pStyle w:val="NormalWeb"/>
+        <w:pStyle w:val="Web"/>
         <w:spacing w:before="274" w:line="245" w:lineRule="atLeast"/>
         <w:ind w:right="230"/>
         <w:rPr>
@@ -2249,7 +2383,7 @@
     </w:p>
     <w:p>
       <w:pPr>
-        <w:pStyle w:val="NormalWeb"/>
+        <w:pStyle w:val="Web"/>
         <w:spacing w:before="274" w:line="245" w:lineRule="atLeast"/>
         <w:ind w:left="720" w:right="230"/>
         <w:rPr>
@@ -2285,7 +2419,7 @@
     </w:p>
     <w:p>
       <w:pPr>
-        <w:pStyle w:val="NormalWeb"/>
+        <w:pStyle w:val="Web"/>
         <w:spacing w:before="274" w:line="245" w:lineRule="atLeast"/>
         <w:ind w:left="720" w:right="230"/>
         <w:rPr>
@@ -2303,7 +2437,7 @@
     </w:p>
     <w:p>
       <w:pPr>
-        <w:pStyle w:val="NormalWeb"/>
+        <w:pStyle w:val="Web"/>
         <w:spacing w:before="274" w:line="245" w:lineRule="atLeast"/>
         <w:ind w:left="720" w:right="230" w:firstLine="720"/>
         <w:rPr>
@@ -2323,7 +2457,7 @@
     </w:p>
     <w:p>
       <w:pPr>
-        <w:pStyle w:val="NormalWeb"/>
+        <w:pStyle w:val="Web"/>
         <w:spacing w:before="274" w:line="245" w:lineRule="atLeast"/>
         <w:ind w:left="720" w:right="230" w:firstLine="720"/>
         <w:rPr>
@@ -2352,7 +2486,7 @@
     </w:p>
     <w:p>
       <w:pPr>
-        <w:pStyle w:val="NormalWeb"/>
+        <w:pStyle w:val="Web"/>
         <w:spacing w:before="274" w:line="245" w:lineRule="atLeast"/>
         <w:ind w:left="720" w:right="230" w:firstLine="720"/>
         <w:rPr>
@@ -2380,7 +2514,7 @@
     </w:p>
     <w:p>
       <w:pPr>
-        <w:pStyle w:val="NormalWeb"/>
+        <w:pStyle w:val="Web"/>
         <w:spacing w:before="274" w:line="245" w:lineRule="atLeast"/>
         <w:ind w:left="720" w:right="230" w:firstLine="720"/>
         <w:rPr>
@@ -2408,7 +2542,7 @@
     </w:p>
     <w:p>
       <w:pPr>
-        <w:pStyle w:val="NormalWeb"/>
+        <w:pStyle w:val="Web"/>
         <w:spacing w:before="274" w:line="245" w:lineRule="atLeast"/>
         <w:ind w:left="720" w:right="230" w:firstLine="720"/>
         <w:rPr>
@@ -2437,7 +2571,7 @@
     </w:p>
     <w:p>
       <w:pPr>
-        <w:pStyle w:val="NormalWeb"/>
+        <w:pStyle w:val="Web"/>
         <w:spacing w:before="274" w:line="245" w:lineRule="atLeast"/>
         <w:ind w:left="720" w:right="230" w:firstLine="720"/>
         <w:rPr>
@@ -2466,7 +2600,7 @@
     </w:p>
     <w:p>
       <w:pPr>
-        <w:pStyle w:val="NormalWeb"/>
+        <w:pStyle w:val="Web"/>
         <w:spacing w:before="274" w:line="245" w:lineRule="atLeast"/>
         <w:ind w:left="720" w:right="230" w:firstLine="720"/>
         <w:rPr>
@@ -2495,7 +2629,7 @@
     </w:p>
     <w:p>
       <w:pPr>
-        <w:pStyle w:val="NormalWeb"/>
+        <w:pStyle w:val="Web"/>
         <w:spacing w:before="274" w:line="245" w:lineRule="atLeast"/>
         <w:ind w:left="720" w:right="230"/>
         <w:rPr>
@@ -2508,12 +2642,28 @@
           <w:rFonts w:ascii="Times New Roman" w:hAnsi="Times New Roman" w:cs="Times New Roman"/>
           <w:bCs/>
         </w:rPr>
-        <w:t>&lt;Algorithms that you may used, e.g. shortest path algorithms&gt;</w:t>
-      </w:r>
-    </w:p>
-    <w:p>
-      <w:pPr>
-        <w:pStyle w:val="NormalWeb"/>
+        <w:t xml:space="preserve">&lt;Algorithms that you may </w:t>
+      </w:r>
+      <w:proofErr w:type="spellStart"/>
+      <w:r>
+        <w:rPr>
+          <w:rFonts w:ascii="Times New Roman" w:hAnsi="Times New Roman" w:cs="Times New Roman"/>
+          <w:bCs/>
+        </w:rPr>
+        <w:t>used</w:t>
+      </w:r>
+      <w:proofErr w:type="spellEnd"/>
+      <w:r>
+        <w:rPr>
+          <w:rFonts w:ascii="Times New Roman" w:hAnsi="Times New Roman" w:cs="Times New Roman"/>
+          <w:bCs/>
+        </w:rPr>
+        <w:t>, e.g. shortest path algorithms&gt;</w:t>
+      </w:r>
+    </w:p>
+    <w:p>
+      <w:pPr>
+        <w:pStyle w:val="Web"/>
         <w:spacing w:before="274" w:line="245" w:lineRule="atLeast"/>
         <w:ind w:left="720" w:right="230"/>
         <w:rPr>
@@ -2532,7 +2682,7 @@
     </w:p>
     <w:p>
       <w:pPr>
-        <w:pStyle w:val="NormalWeb"/>
+        <w:pStyle w:val="Web"/>
         <w:spacing w:before="274" w:line="245" w:lineRule="atLeast"/>
         <w:ind w:left="720" w:right="230"/>
         <w:rPr>
@@ -2551,7 +2701,7 @@
     </w:p>
     <w:p>
       <w:pPr>
-        <w:pStyle w:val="NormalWeb"/>
+        <w:pStyle w:val="Web"/>
         <w:spacing w:before="274" w:line="245" w:lineRule="atLeast"/>
         <w:ind w:left="720" w:right="230"/>
         <w:rPr>
@@ -2569,7 +2719,7 @@
     </w:p>
     <w:p>
       <w:pPr>
-        <w:pStyle w:val="NormalWeb"/>
+        <w:pStyle w:val="Web"/>
         <w:spacing w:before="274" w:line="245" w:lineRule="atLeast"/>
         <w:ind w:left="720" w:right="230" w:firstLine="720"/>
         <w:rPr>
@@ -2587,7 +2737,7 @@
     </w:p>
     <w:p>
       <w:pPr>
-        <w:pStyle w:val="NormalWeb"/>
+        <w:pStyle w:val="Web"/>
         <w:spacing w:before="274" w:line="245" w:lineRule="atLeast"/>
         <w:ind w:left="720" w:right="230" w:firstLine="720"/>
         <w:rPr>
@@ -2605,7 +2755,7 @@
     </w:p>
     <w:p>
       <w:pPr>
-        <w:pStyle w:val="NormalWeb"/>
+        <w:pStyle w:val="Web"/>
         <w:spacing w:before="274" w:line="245" w:lineRule="atLeast"/>
         <w:ind w:left="720" w:right="230" w:firstLine="720"/>
         <w:rPr>
@@ -2623,7 +2773,7 @@
     </w:p>
     <w:p>
       <w:pPr>
-        <w:pStyle w:val="NormalWeb"/>
+        <w:pStyle w:val="Web"/>
         <w:spacing w:before="274" w:line="245" w:lineRule="atLeast"/>
         <w:ind w:left="1440" w:right="230"/>
         <w:rPr>
@@ -2641,9 +2791,9 @@
     </w:p>
     <w:p>
       <w:pPr>
-        <w:pStyle w:val="NormalWeb"/>
-        <w:spacing w:before="274" w:line="245" w:lineRule="atLeast"/>
-        <w:ind w:left="1440" w:right="230" w:firstLineChars="300" w:firstLine="720"/>
+        <w:pStyle w:val="Web"/>
+        <w:spacing w:before="274" w:line="245" w:lineRule="atLeast"/>
+        <w:ind w:left="1440" w:right="230" w:firstLineChars="300" w:firstLine="756"/>
         <w:rPr>
           <w:rFonts w:ascii="Times New Roman" w:hAnsi="Times New Roman" w:cs="Times New Roman"/>
           <w:bCs/>
@@ -2659,7 +2809,7 @@
     </w:p>
     <w:p>
       <w:pPr>
-        <w:pStyle w:val="NormalWeb"/>
+        <w:pStyle w:val="Web"/>
         <w:spacing w:before="274" w:line="245" w:lineRule="atLeast"/>
         <w:ind w:right="230"/>
         <w:rPr>
@@ -2680,12 +2830,28 @@
           <w:bCs/>
         </w:rPr>
         <w:tab/>
-        <w:t xml:space="preserve">-The reward of side mission are better than main mission which makes the </w:t>
-      </w:r>
-    </w:p>
-    <w:p>
-      <w:pPr>
-        <w:pStyle w:val="NormalWeb"/>
+        <w:t xml:space="preserve">-The reward of side mission </w:t>
+      </w:r>
+      <w:proofErr w:type="gramStart"/>
+      <w:r>
+        <w:rPr>
+          <w:rFonts w:ascii="Times New Roman" w:hAnsi="Times New Roman" w:cs="Times New Roman"/>
+          <w:bCs/>
+        </w:rPr>
+        <w:t>are</w:t>
+      </w:r>
+      <w:proofErr w:type="gramEnd"/>
+      <w:r>
+        <w:rPr>
+          <w:rFonts w:ascii="Times New Roman" w:hAnsi="Times New Roman" w:cs="Times New Roman"/>
+          <w:bCs/>
+        </w:rPr>
+        <w:t xml:space="preserve"> better than main mission which makes the </w:t>
+      </w:r>
+    </w:p>
+    <w:p>
+      <w:pPr>
+        <w:pStyle w:val="Web"/>
         <w:spacing w:before="274" w:line="245" w:lineRule="atLeast"/>
         <w:ind w:left="1440" w:right="230" w:firstLine="720"/>
         <w:rPr>
@@ -2703,7 +2869,7 @@
     </w:p>
     <w:p>
       <w:pPr>
-        <w:pStyle w:val="NormalWeb"/>
+        <w:pStyle w:val="Web"/>
         <w:spacing w:before="274" w:line="245" w:lineRule="atLeast"/>
         <w:ind w:left="720" w:right="230"/>
         <w:rPr>
@@ -2721,7 +2887,7 @@
     </w:p>
     <w:p>
       <w:pPr>
-        <w:pStyle w:val="NormalWeb"/>
+        <w:pStyle w:val="Web"/>
         <w:spacing w:before="274" w:line="245" w:lineRule="atLeast"/>
         <w:ind w:left="720" w:right="230" w:firstLine="720"/>
         <w:rPr>
@@ -2822,7 +2988,7 @@
     </w:p>
     <w:p>
       <w:pPr>
-        <w:pStyle w:val="NormalWeb"/>
+        <w:pStyle w:val="Web"/>
         <w:spacing w:before="274" w:line="245" w:lineRule="atLeast"/>
         <w:ind w:left="720" w:right="230"/>
         <w:rPr>
@@ -2903,7 +3069,7 @@
     </w:p>
     <w:p>
       <w:pPr>
-        <w:pStyle w:val="NormalWeb"/>
+        <w:pStyle w:val="Web"/>
         <w:spacing w:before="274" w:line="245" w:lineRule="atLeast"/>
         <w:ind w:left="720" w:right="230" w:firstLine="720"/>
         <w:rPr>
@@ -2923,7 +3089,7 @@
     </w:p>
     <w:p>
       <w:pPr>
-        <w:pStyle w:val="NormalWeb"/>
+        <w:pStyle w:val="Web"/>
         <w:spacing w:before="274" w:line="245" w:lineRule="atLeast"/>
         <w:ind w:left="720" w:right="230"/>
         <w:rPr>
@@ -3004,7 +3170,7 @@
     </w:p>
     <w:p>
       <w:pPr>
-        <w:pStyle w:val="NormalWeb"/>
+        <w:pStyle w:val="Web"/>
         <w:spacing w:before="274" w:line="245" w:lineRule="atLeast"/>
         <w:ind w:left="720" w:right="230" w:firstLine="720"/>
         <w:rPr>
@@ -3040,7 +3206,7 @@
     </w:p>
     <w:p>
       <w:pPr>
-        <w:pStyle w:val="NormalWeb"/>
+        <w:pStyle w:val="Web"/>
         <w:spacing w:before="274" w:line="245" w:lineRule="atLeast"/>
         <w:ind w:left="720" w:right="230"/>
         <w:rPr>
@@ -3190,7 +3356,7 @@
     </w:p>
     <w:p>
       <w:pPr>
-        <w:pStyle w:val="NormalWeb"/>
+        <w:pStyle w:val="Web"/>
         <w:spacing w:before="274" w:line="245" w:lineRule="atLeast"/>
         <w:ind w:left="720" w:right="230" w:firstLine="720"/>
         <w:rPr>
@@ -3234,7 +3400,7 @@
     </w:p>
     <w:p>
       <w:pPr>
-        <w:pStyle w:val="NormalWeb"/>
+        <w:pStyle w:val="Web"/>
         <w:spacing w:before="274" w:line="245" w:lineRule="atLeast"/>
         <w:ind w:left="720" w:right="230"/>
         <w:rPr>
@@ -3246,7 +3412,7 @@
     </w:p>
     <w:p>
       <w:pPr>
-        <w:pStyle w:val="NormalWeb"/>
+        <w:pStyle w:val="Web"/>
         <w:spacing w:before="274" w:line="245" w:lineRule="atLeast"/>
         <w:ind w:left="720" w:right="230"/>
         <w:rPr>
@@ -3258,7 +3424,7 @@
     </w:p>
     <w:p>
       <w:pPr>
-        <w:pStyle w:val="NormalWeb"/>
+        <w:pStyle w:val="Web"/>
         <w:spacing w:before="274" w:line="245" w:lineRule="atLeast"/>
         <w:ind w:left="720" w:right="230"/>
         <w:rPr>
@@ -3270,7 +3436,7 @@
     </w:p>
     <w:p>
       <w:pPr>
-        <w:pStyle w:val="NormalWeb"/>
+        <w:pStyle w:val="Web"/>
         <w:spacing w:before="274" w:line="245" w:lineRule="atLeast"/>
         <w:ind w:left="720" w:right="230"/>
         <w:rPr>
@@ -3282,7 +3448,7 @@
     </w:p>
     <w:p>
       <w:pPr>
-        <w:pStyle w:val="NormalWeb"/>
+        <w:pStyle w:val="Web"/>
         <w:spacing w:before="274" w:line="245" w:lineRule="atLeast"/>
         <w:ind w:left="720" w:right="230"/>
         <w:rPr>
@@ -3294,7 +3460,7 @@
     </w:p>
     <w:p>
       <w:pPr>
-        <w:pStyle w:val="NormalWeb"/>
+        <w:pStyle w:val="Web"/>
         <w:spacing w:before="274" w:line="245" w:lineRule="atLeast"/>
         <w:ind w:left="720" w:right="230"/>
         <w:rPr>
@@ -3312,7 +3478,7 @@
     </w:p>
     <w:p>
       <w:pPr>
-        <w:pStyle w:val="NormalWeb"/>
+        <w:pStyle w:val="Web"/>
         <w:spacing w:before="274" w:line="245" w:lineRule="atLeast"/>
         <w:ind w:left="720" w:right="230" w:firstLine="720"/>
         <w:rPr>
@@ -3356,7 +3522,7 @@
     </w:p>
     <w:p>
       <w:pPr>
-        <w:pStyle w:val="NormalWeb"/>
+        <w:pStyle w:val="Web"/>
         <w:spacing w:before="274" w:line="245" w:lineRule="atLeast"/>
         <w:ind w:left="720" w:right="230" w:firstLine="720"/>
         <w:rPr>
@@ -3400,7 +3566,7 @@
     </w:p>
     <w:p>
       <w:pPr>
-        <w:pStyle w:val="NormalWeb"/>
+        <w:pStyle w:val="Web"/>
         <w:spacing w:before="274" w:line="245" w:lineRule="atLeast"/>
         <w:ind w:left="720" w:right="230" w:firstLine="720"/>
         <w:rPr>
@@ -3428,7 +3594,7 @@
     </w:p>
     <w:p>
       <w:pPr>
-        <w:pStyle w:val="NormalWeb"/>
+        <w:pStyle w:val="Web"/>
         <w:spacing w:before="274" w:line="245" w:lineRule="atLeast"/>
         <w:ind w:left="720" w:right="230" w:firstLine="720"/>
         <w:rPr>
@@ -3455,7 +3621,7 @@
     </w:p>
     <w:p>
       <w:pPr>
-        <w:pStyle w:val="NormalWeb"/>
+        <w:pStyle w:val="Web"/>
         <w:spacing w:before="274" w:line="245" w:lineRule="atLeast"/>
         <w:ind w:left="720" w:right="230" w:firstLine="720"/>
         <w:rPr>
@@ -3483,7 +3649,7 @@
     </w:p>
     <w:p>
       <w:pPr>
-        <w:pStyle w:val="NormalWeb"/>
+        <w:pStyle w:val="Web"/>
         <w:spacing w:before="274" w:line="245" w:lineRule="atLeast"/>
         <w:ind w:left="720" w:right="230"/>
         <w:rPr>
@@ -3501,7 +3667,7 @@
     </w:p>
     <w:p>
       <w:pPr>
-        <w:pStyle w:val="NormalWeb"/>
+        <w:pStyle w:val="Web"/>
         <w:spacing w:before="274" w:line="245" w:lineRule="atLeast"/>
         <w:ind w:right="230"/>
         <w:rPr>
@@ -3527,7 +3693,7 @@
     </w:p>
     <w:p>
       <w:pPr>
-        <w:pStyle w:val="NormalWeb"/>
+        <w:pStyle w:val="Web"/>
         <w:spacing w:before="274" w:line="245" w:lineRule="atLeast"/>
         <w:ind w:right="230"/>
         <w:rPr>
@@ -3553,7 +3719,7 @@
     </w:p>
     <w:p>
       <w:pPr>
-        <w:pStyle w:val="NormalWeb"/>
+        <w:pStyle w:val="Web"/>
         <w:spacing w:before="274" w:line="245" w:lineRule="atLeast"/>
         <w:ind w:right="230"/>
         <w:rPr>
@@ -3573,7 +3739,7 @@
     </w:p>
     <w:p>
       <w:pPr>
-        <w:pStyle w:val="NormalWeb"/>
+        <w:pStyle w:val="Web"/>
         <w:spacing w:before="274" w:line="245" w:lineRule="atLeast"/>
         <w:ind w:right="230"/>
         <w:rPr>
@@ -3591,7 +3757,7 @@
     </w:p>
     <w:p>
       <w:pPr>
-        <w:pStyle w:val="NormalWeb"/>
+        <w:pStyle w:val="Web"/>
         <w:spacing w:before="274" w:line="245" w:lineRule="atLeast"/>
         <w:ind w:right="230"/>
         <w:rPr>
@@ -3657,7 +3823,7 @@
     </w:p>
     <w:p>
       <w:pPr>
-        <w:pStyle w:val="NormalWeb"/>
+        <w:pStyle w:val="Web"/>
         <w:spacing w:before="274" w:line="245" w:lineRule="atLeast"/>
         <w:ind w:right="230"/>
         <w:rPr>
@@ -3720,237 +3886,392 @@
           </wp:inline>
         </w:drawing>
       </w:r>
+    </w:p>
+    <w:p>
+      <w:pPr>
+        <w:pStyle w:val="Web"/>
+        <w:spacing w:before="274" w:line="245" w:lineRule="atLeast"/>
+        <w:ind w:right="230"/>
+        <w:rPr>
+          <w:rFonts w:ascii="Times New Roman" w:hAnsi="Times New Roman" w:cs="Times New Roman"/>
+          <w:b/>
+          <w:bCs/>
+        </w:rPr>
+      </w:pPr>
+      <w:r>
+        <w:rPr>
+          <w:rFonts w:ascii="Times New Roman" w:hAnsi="Times New Roman" w:cs="Times New Roman"/>
+          <w:b/>
+          <w:bCs/>
+        </w:rPr>
+        <w:lastRenderedPageBreak/>
+        <w:t>Main deliverables</w:t>
+      </w:r>
+    </w:p>
+    <w:p>
+      <w:pPr>
+        <w:pStyle w:val="Web"/>
+        <w:spacing w:before="274" w:line="245" w:lineRule="atLeast"/>
+        <w:ind w:right="230"/>
+        <w:rPr>
+          <w:rFonts w:ascii="Times New Roman" w:hAnsi="Times New Roman" w:cs="Times New Roman"/>
+          <w:bCs/>
+        </w:rPr>
+      </w:pPr>
+      <w:r>
+        <w:rPr>
+          <w:rFonts w:ascii="Times New Roman" w:hAnsi="Times New Roman" w:cs="Times New Roman"/>
+          <w:bCs/>
+        </w:rPr>
+        <w:t>&lt;Describe the things that you will deliver, such as game program, source code, reports…</w:t>
+      </w:r>
+      <w:proofErr w:type="spellStart"/>
+      <w:r>
+        <w:rPr>
+          <w:rFonts w:ascii="Times New Roman" w:hAnsi="Times New Roman" w:cs="Times New Roman"/>
+          <w:bCs/>
+        </w:rPr>
+        <w:t>etc</w:t>
+      </w:r>
+      <w:proofErr w:type="spellEnd"/>
+      <w:r>
+        <w:rPr>
+          <w:rFonts w:ascii="Times New Roman" w:hAnsi="Times New Roman" w:cs="Times New Roman"/>
+          <w:bCs/>
+        </w:rPr>
+        <w:t>&gt;</w:t>
+      </w:r>
+    </w:p>
+    <w:p>
+      <w:pPr>
+        <w:pStyle w:val="Web"/>
+        <w:spacing w:before="274" w:line="245" w:lineRule="atLeast"/>
+        <w:ind w:right="230"/>
+        <w:rPr>
+          <w:rFonts w:ascii="Times New Roman" w:hAnsi="Times New Roman" w:cs="Times New Roman"/>
+          <w:bCs/>
+          <w:lang w:eastAsia="zh-TW"/>
+        </w:rPr>
+      </w:pPr>
+      <w:r>
+        <w:rPr>
+          <w:rFonts w:ascii="Times New Roman" w:hAnsi="Times New Roman" w:cs="Times New Roman"/>
+          <w:bCs/>
+          <w:lang w:eastAsia="zh-TW"/>
+        </w:rPr>
+        <w:t xml:space="preserve">UI Design/ Story Scripting/ Game Programming/ 3D modeling/ Documentation/ Audio </w:t>
+      </w:r>
+    </w:p>
+    <w:p>
+      <w:pPr>
+        <w:pStyle w:val="Web"/>
+        <w:spacing w:before="274" w:line="245" w:lineRule="atLeast"/>
+        <w:ind w:right="230"/>
+        <w:rPr>
+          <w:rFonts w:ascii="Times New Roman" w:hAnsi="Times New Roman" w:cs="Times New Roman"/>
+          <w:b/>
+          <w:bCs/>
+        </w:rPr>
+      </w:pPr>
+      <w:r>
+        <w:rPr>
+          <w:rFonts w:ascii="Times New Roman" w:hAnsi="Times New Roman" w:cs="Times New Roman"/>
+          <w:b/>
+          <w:bCs/>
+        </w:rPr>
+        <w:t>The responsibilities of each member</w:t>
+      </w:r>
+    </w:p>
+    <w:p>
+      <w:pPr>
+        <w:pStyle w:val="Web"/>
+        <w:spacing w:before="120" w:beforeAutospacing="0" w:line="245" w:lineRule="atLeast"/>
+        <w:ind w:right="232"/>
+        <w:rPr>
+          <w:rFonts w:ascii="Times New Roman" w:hAnsi="Times New Roman" w:cs="Times New Roman"/>
+          <w:bCs/>
+        </w:rPr>
+      </w:pPr>
+      <w:r>
+        <w:rPr>
+          <w:rFonts w:ascii="Times New Roman" w:hAnsi="Times New Roman" w:cs="Times New Roman"/>
+          <w:bCs/>
+        </w:rPr>
+        <w:t>&lt;Explain the allocation of work to individual member&gt;</w:t>
+      </w:r>
+    </w:p>
+    <w:p>
+      <w:pPr>
+        <w:pStyle w:val="Web"/>
+        <w:spacing w:before="120" w:beforeAutospacing="0" w:line="245" w:lineRule="atLeast"/>
+        <w:ind w:right="232"/>
+        <w:rPr>
+          <w:rFonts w:ascii="Times New Roman" w:hAnsi="Times New Roman" w:cs="Times New Roman"/>
+          <w:bCs/>
+          <w:lang w:eastAsia="zh-TW"/>
+        </w:rPr>
+      </w:pPr>
+      <w:r>
+        <w:rPr>
+          <w:rFonts w:ascii="Times New Roman" w:hAnsi="Times New Roman" w:cs="Times New Roman"/>
+          <w:bCs/>
+        </w:rPr>
+        <w:t>Wu Man Ki</w:t>
+      </w:r>
+      <w:r>
+        <w:rPr>
+          <w:rFonts w:ascii="Times New Roman" w:hAnsi="Times New Roman" w:cs="Times New Roman"/>
+          <w:bCs/>
+        </w:rPr>
+        <w:t>t</w:t>
+      </w:r>
+      <w:r>
+        <w:rPr>
+          <w:rFonts w:ascii="Times New Roman" w:hAnsi="Times New Roman" w:cs="Times New Roman"/>
+          <w:bCs/>
+        </w:rPr>
+        <w:t xml:space="preserve">: UI design, </w:t>
+      </w:r>
+      <w:r>
+        <w:rPr>
+          <w:rFonts w:ascii="Times New Roman" w:hAnsi="Times New Roman" w:cs="Times New Roman" w:hint="eastAsia"/>
+          <w:bCs/>
+          <w:lang w:eastAsia="zh-TW"/>
+        </w:rPr>
+        <w:t>3D</w:t>
+      </w:r>
+      <w:r>
+        <w:rPr>
+          <w:rFonts w:ascii="Times New Roman" w:hAnsi="Times New Roman" w:cs="Times New Roman"/>
+          <w:bCs/>
+        </w:rPr>
+        <w:t xml:space="preserve"> </w:t>
+      </w:r>
+      <w:r>
+        <w:rPr>
+          <w:rFonts w:ascii="Times New Roman" w:hAnsi="Times New Roman" w:cs="Times New Roman" w:hint="eastAsia"/>
+          <w:bCs/>
+          <w:lang w:eastAsia="zh-TW"/>
+        </w:rPr>
+        <w:t>m</w:t>
+      </w:r>
+      <w:r>
+        <w:rPr>
+          <w:rFonts w:ascii="Times New Roman" w:hAnsi="Times New Roman" w:cs="Times New Roman"/>
+          <w:bCs/>
+          <w:lang w:eastAsia="zh-TW"/>
+        </w:rPr>
+        <w:t xml:space="preserve">odel, </w:t>
+      </w:r>
+      <w:r>
+        <w:rPr>
+          <w:rFonts w:ascii="Times New Roman" w:hAnsi="Times New Roman" w:cs="Times New Roman"/>
+          <w:bCs/>
+          <w:lang w:eastAsia="zh-TW"/>
+        </w:rPr>
+        <w:t>document</w:t>
+      </w:r>
+    </w:p>
+    <w:p>
+      <w:pPr>
+        <w:pStyle w:val="Web"/>
+        <w:spacing w:before="120" w:beforeAutospacing="0" w:line="245" w:lineRule="atLeast"/>
+        <w:ind w:right="232"/>
+        <w:rPr>
+          <w:rFonts w:ascii="Times New Roman" w:hAnsi="Times New Roman" w:cs="Times New Roman"/>
+          <w:bCs/>
+          <w:lang w:eastAsia="zh-TW"/>
+        </w:rPr>
+      </w:pPr>
+      <w:r>
+        <w:rPr>
+          <w:rFonts w:ascii="Times New Roman" w:hAnsi="Times New Roman" w:cs="Times New Roman" w:hint="eastAsia"/>
+          <w:bCs/>
+          <w:lang w:eastAsia="zh-TW"/>
+        </w:rPr>
+        <w:t>L</w:t>
+      </w:r>
+      <w:r>
+        <w:rPr>
+          <w:rFonts w:ascii="Times New Roman" w:hAnsi="Times New Roman" w:cs="Times New Roman"/>
+          <w:bCs/>
+          <w:lang w:eastAsia="zh-TW"/>
+        </w:rPr>
+        <w:t>am Wang Yu: Game Programming, UI Design, documentation</w:t>
+      </w:r>
+    </w:p>
+    <w:p>
+      <w:pPr>
+        <w:pStyle w:val="Web"/>
+        <w:spacing w:before="120" w:beforeAutospacing="0" w:line="245" w:lineRule="atLeast"/>
+        <w:ind w:right="232"/>
+        <w:rPr>
+          <w:rFonts w:ascii="Times New Roman" w:hAnsi="Times New Roman" w:cs="Times New Roman"/>
+          <w:bCs/>
+          <w:lang w:eastAsia="zh-TW"/>
+        </w:rPr>
+      </w:pPr>
+      <w:r>
+        <w:rPr>
+          <w:rFonts w:ascii="Times New Roman" w:hAnsi="Times New Roman" w:cs="Times New Roman" w:hint="eastAsia"/>
+          <w:bCs/>
+          <w:lang w:eastAsia="zh-TW"/>
+        </w:rPr>
+        <w:t xml:space="preserve"> </w:t>
+      </w:r>
+      <w:r>
+        <w:rPr>
+          <w:rFonts w:ascii="Times New Roman" w:hAnsi="Times New Roman" w:cs="Times New Roman"/>
+          <w:bCs/>
+          <w:lang w:eastAsia="zh-TW"/>
+        </w:rPr>
+        <w:t xml:space="preserve">ZHANG </w:t>
+      </w:r>
+      <w:proofErr w:type="spellStart"/>
+      <w:r>
+        <w:rPr>
+          <w:rFonts w:ascii="Times New Roman" w:hAnsi="Times New Roman" w:cs="Times New Roman"/>
+          <w:bCs/>
+          <w:lang w:eastAsia="zh-TW"/>
+        </w:rPr>
+        <w:t>Yaohui</w:t>
+      </w:r>
+      <w:proofErr w:type="spellEnd"/>
+      <w:r>
+        <w:rPr>
+          <w:rFonts w:ascii="Times New Roman" w:hAnsi="Times New Roman" w:cs="Times New Roman"/>
+          <w:bCs/>
+          <w:lang w:eastAsia="zh-TW"/>
+        </w:rPr>
+        <w:t xml:space="preserve">: UI </w:t>
+      </w:r>
+      <w:r>
+        <w:rPr>
+          <w:rFonts w:ascii="Times New Roman" w:hAnsi="Times New Roman" w:cs="Times New Roman"/>
+          <w:bCs/>
+          <w:lang w:eastAsia="zh-TW"/>
+        </w:rPr>
+        <w:t>design,</w:t>
+      </w:r>
+      <w:r>
+        <w:rPr>
+          <w:rFonts w:ascii="Times New Roman" w:hAnsi="Times New Roman" w:cs="Times New Roman"/>
+          <w:bCs/>
+          <w:lang w:eastAsia="zh-TW"/>
+        </w:rPr>
+        <w:t xml:space="preserve"> Map and build design, Game programing, Mission design</w:t>
+      </w:r>
+    </w:p>
+    <w:p>
+      <w:pPr>
+        <w:pStyle w:val="Web"/>
+        <w:spacing w:before="120" w:beforeAutospacing="0" w:line="245" w:lineRule="atLeast"/>
+        <w:ind w:right="232"/>
+        <w:rPr>
+          <w:rFonts w:ascii="Times New Roman" w:hAnsi="Times New Roman" w:cs="Times New Roman"/>
+          <w:bCs/>
+          <w:lang w:eastAsia="zh-CN"/>
+        </w:rPr>
+      </w:pPr>
+      <w:r>
+        <w:rPr>
+          <w:rFonts w:ascii="Times New Roman" w:hAnsi="Times New Roman" w:cs="Times New Roman" w:hint="eastAsia"/>
+          <w:bCs/>
+          <w:lang w:eastAsia="zh-CN"/>
+        </w:rPr>
+        <w:t>C</w:t>
+      </w:r>
+      <w:r>
+        <w:rPr>
+          <w:rFonts w:ascii="Times New Roman" w:hAnsi="Times New Roman" w:cs="Times New Roman"/>
+          <w:bCs/>
+          <w:lang w:eastAsia="zh-CN"/>
+        </w:rPr>
+        <w:t>han Chiu Shun:</w:t>
+      </w:r>
+      <w:r>
+        <w:rPr>
+          <w:rFonts w:ascii="Times New Roman" w:hAnsi="Times New Roman" w:cs="Times New Roman"/>
+          <w:bCs/>
+          <w:lang w:eastAsia="zh-TW"/>
+        </w:rPr>
+        <w:t xml:space="preserve"> UI Design, Game Programming, Stor</w:t>
+      </w:r>
+      <w:r>
+        <w:rPr>
+          <w:rFonts w:ascii="Times New Roman" w:hAnsi="Times New Roman" w:cs="Times New Roman"/>
+          <w:bCs/>
+          <w:lang w:eastAsia="zh-TW"/>
+        </w:rPr>
+        <w:t>y</w:t>
+      </w:r>
+      <w:r>
+        <w:rPr>
+          <w:rFonts w:ascii="Times New Roman" w:hAnsi="Times New Roman" w:cs="Times New Roman" w:hint="eastAsia"/>
+          <w:bCs/>
+          <w:lang w:eastAsia="zh-CN"/>
+        </w:rPr>
+        <w:t>,</w:t>
+      </w:r>
+      <w:r>
+        <w:rPr>
+          <w:rFonts w:ascii="Times New Roman" w:hAnsi="Times New Roman" w:cs="Times New Roman"/>
+          <w:bCs/>
+          <w:lang w:eastAsia="zh-CN"/>
+        </w:rPr>
+        <w:t xml:space="preserve"> </w:t>
+      </w:r>
       <w:bookmarkStart w:id="0" w:name="_GoBack"/>
       <w:bookmarkEnd w:id="0"/>
-    </w:p>
-    <w:p>
-      <w:pPr>
-        <w:pStyle w:val="NormalWeb"/>
-        <w:spacing w:before="274" w:line="245" w:lineRule="atLeast"/>
-        <w:ind w:right="230"/>
-        <w:rPr>
-          <w:rFonts w:ascii="Times New Roman" w:hAnsi="Times New Roman" w:cs="Times New Roman"/>
-          <w:b/>
-          <w:bCs/>
-        </w:rPr>
-      </w:pPr>
-      <w:r>
-        <w:rPr>
-          <w:rFonts w:ascii="Times New Roman" w:hAnsi="Times New Roman" w:cs="Times New Roman"/>
-          <w:b/>
-          <w:bCs/>
-        </w:rPr>
-        <w:lastRenderedPageBreak/>
-        <w:t>Main deliverables</w:t>
-      </w:r>
-    </w:p>
-    <w:p>
-      <w:pPr>
-        <w:pStyle w:val="NormalWeb"/>
-        <w:spacing w:before="274" w:line="245" w:lineRule="atLeast"/>
-        <w:ind w:right="230"/>
-        <w:rPr>
-          <w:rFonts w:ascii="Times New Roman" w:hAnsi="Times New Roman" w:cs="Times New Roman"/>
-          <w:bCs/>
-        </w:rPr>
-      </w:pPr>
-      <w:r>
-        <w:rPr>
-          <w:rFonts w:ascii="Times New Roman" w:hAnsi="Times New Roman" w:cs="Times New Roman"/>
-          <w:bCs/>
-        </w:rPr>
-        <w:t>&lt;Describe the things that you will deliver, such as game program, source code, reports…etc&gt;</w:t>
-      </w:r>
-    </w:p>
-    <w:p>
-      <w:pPr>
-        <w:pStyle w:val="NormalWeb"/>
-        <w:spacing w:before="274" w:line="245" w:lineRule="atLeast"/>
-        <w:ind w:right="230"/>
-        <w:rPr>
-          <w:rFonts w:ascii="Times New Roman" w:hAnsi="Times New Roman" w:cs="Times New Roman"/>
-          <w:bCs/>
-          <w:lang w:eastAsia="zh-TW"/>
-        </w:rPr>
-      </w:pPr>
-      <w:r>
-        <w:rPr>
-          <w:rFonts w:ascii="Times New Roman" w:hAnsi="Times New Roman" w:cs="Times New Roman"/>
-          <w:bCs/>
-          <w:lang w:eastAsia="zh-TW"/>
-        </w:rPr>
-        <w:t xml:space="preserve">UI Design/ Story Scripting/ Game Programming/ 3D modeling/ Documentation/ Audio </w:t>
-      </w:r>
-    </w:p>
-    <w:p>
-      <w:pPr>
-        <w:pStyle w:val="NormalWeb"/>
-        <w:spacing w:before="274" w:line="245" w:lineRule="atLeast"/>
-        <w:ind w:right="230"/>
-        <w:rPr>
-          <w:rFonts w:ascii="Times New Roman" w:hAnsi="Times New Roman" w:cs="Times New Roman"/>
-          <w:b/>
-          <w:bCs/>
-        </w:rPr>
-      </w:pPr>
-      <w:r>
-        <w:rPr>
-          <w:rFonts w:ascii="Times New Roman" w:hAnsi="Times New Roman" w:cs="Times New Roman"/>
-          <w:b/>
-          <w:bCs/>
-        </w:rPr>
-        <w:t>The responsibilities of each member</w:t>
-      </w:r>
-    </w:p>
-    <w:p>
-      <w:pPr>
-        <w:pStyle w:val="NormalWeb"/>
-        <w:spacing w:before="120" w:beforeAutospacing="0" w:line="245" w:lineRule="atLeast"/>
-        <w:ind w:right="232"/>
-        <w:rPr>
-          <w:rFonts w:ascii="Times New Roman" w:hAnsi="Times New Roman" w:cs="Times New Roman"/>
-          <w:bCs/>
-        </w:rPr>
-      </w:pPr>
-      <w:r>
-        <w:rPr>
-          <w:rFonts w:ascii="Times New Roman" w:hAnsi="Times New Roman" w:cs="Times New Roman"/>
-          <w:bCs/>
-        </w:rPr>
-        <w:t>&lt;Explain the allocation of work to individual member&gt;</w:t>
-      </w:r>
-    </w:p>
-    <w:p>
-      <w:pPr>
-        <w:pStyle w:val="NormalWeb"/>
-        <w:spacing w:before="120" w:beforeAutospacing="0" w:line="245" w:lineRule="atLeast"/>
-        <w:ind w:right="232"/>
-        <w:rPr>
-          <w:rFonts w:ascii="Times New Roman" w:hAnsi="Times New Roman" w:cs="Times New Roman"/>
-          <w:bCs/>
-          <w:lang w:eastAsia="zh-TW"/>
-        </w:rPr>
-      </w:pPr>
-      <w:r>
-        <w:rPr>
-          <w:rFonts w:ascii="Times New Roman" w:hAnsi="Times New Roman" w:cs="Times New Roman"/>
-          <w:bCs/>
-        </w:rPr>
-        <w:t>Wu Man Ki</w:t>
-      </w:r>
-      <w:r>
-        <w:rPr>
-          <w:rFonts w:ascii="Times New Roman" w:hAnsi="Times New Roman" w:cs="Times New Roman"/>
-          <w:bCs/>
-        </w:rPr>
-        <w:t>t</w:t>
-      </w:r>
-      <w:r>
-        <w:rPr>
-          <w:rFonts w:ascii="Times New Roman" w:hAnsi="Times New Roman" w:cs="Times New Roman"/>
-          <w:bCs/>
-        </w:rPr>
-        <w:t xml:space="preserve">: UI design, </w:t>
+      <w:r>
+        <w:rPr>
+          <w:rFonts w:ascii="Times New Roman" w:hAnsi="Times New Roman" w:cs="Times New Roman"/>
+          <w:bCs/>
+          <w:lang w:eastAsia="zh-CN"/>
+        </w:rPr>
+        <w:t xml:space="preserve">Game  </w:t>
+      </w:r>
+      <w:r>
+        <w:rPr>
+          <w:rFonts w:ascii="Times New Roman" w:hAnsi="Times New Roman" w:cs="Times New Roman"/>
+          <w:bCs/>
+        </w:rPr>
+        <w:t>C</w:t>
+      </w:r>
+      <w:r>
+        <w:rPr>
+          <w:rFonts w:ascii="Times New Roman" w:hAnsi="Times New Roman" w:cs="Times New Roman"/>
+          <w:bCs/>
+        </w:rPr>
+        <w:t>ode</w:t>
+      </w:r>
+      <w:r>
+        <w:rPr>
+          <w:rFonts w:ascii="Times New Roman" w:hAnsi="Times New Roman" w:cs="Times New Roman"/>
+          <w:bCs/>
+        </w:rPr>
+        <w:t xml:space="preserve"> </w:t>
+      </w:r>
+      <w:r>
+        <w:rPr>
+          <w:rFonts w:ascii="Times New Roman" w:hAnsi="Times New Roman" w:cs="Times New Roman"/>
+          <w:bCs/>
+          <w:lang w:eastAsia="zh-CN"/>
+        </w:rPr>
+        <w:t>D</w:t>
       </w:r>
       <w:r>
         <w:rPr>
           <w:rFonts w:ascii="Times New Roman" w:hAnsi="Times New Roman" w:cs="Times New Roman" w:hint="eastAsia"/>
           <w:bCs/>
-          <w:lang w:eastAsia="zh-TW"/>
-        </w:rPr>
-        <w:t>3D</w:t>
-      </w:r>
-      <w:r>
-        <w:rPr>
-          <w:rFonts w:ascii="Times New Roman" w:hAnsi="Times New Roman" w:cs="Times New Roman"/>
-          <w:bCs/>
-        </w:rPr>
-        <w:t xml:space="preserve"> </w:t>
-      </w:r>
-      <w:r>
-        <w:rPr>
-          <w:rFonts w:ascii="Times New Roman" w:hAnsi="Times New Roman" w:cs="Times New Roman" w:hint="eastAsia"/>
-          <w:bCs/>
-          <w:lang w:eastAsia="zh-TW"/>
-        </w:rPr>
-        <w:t>m</w:t>
-      </w:r>
-      <w:r>
-        <w:rPr>
-          <w:rFonts w:ascii="Times New Roman" w:hAnsi="Times New Roman" w:cs="Times New Roman"/>
-          <w:bCs/>
-          <w:lang w:eastAsia="zh-TW"/>
-        </w:rPr>
-        <w:t xml:space="preserve">odel, </w:t>
-      </w:r>
-      <w:r>
-        <w:rPr>
-          <w:rFonts w:ascii="Times New Roman" w:hAnsi="Times New Roman" w:cs="Times New Roman"/>
-          <w:bCs/>
-          <w:lang w:eastAsia="zh-TW"/>
-        </w:rPr>
-        <w:t>document</w:t>
-      </w:r>
-    </w:p>
-    <w:p>
-      <w:pPr>
-        <w:pStyle w:val="NormalWeb"/>
-        <w:spacing w:before="120" w:beforeAutospacing="0" w:line="245" w:lineRule="atLeast"/>
-        <w:ind w:right="232"/>
-        <w:rPr>
-          <w:rFonts w:ascii="Times New Roman" w:hAnsi="Times New Roman" w:cs="Times New Roman"/>
-          <w:bCs/>
-          <w:lang w:eastAsia="zh-TW"/>
-        </w:rPr>
-      </w:pPr>
-      <w:r>
-        <w:rPr>
-          <w:rFonts w:ascii="Times New Roman" w:hAnsi="Times New Roman" w:cs="Times New Roman" w:hint="eastAsia"/>
-          <w:bCs/>
-          <w:lang w:eastAsia="zh-TW"/>
-        </w:rPr>
-        <w:t>L</w:t>
-      </w:r>
-      <w:r>
-        <w:rPr>
-          <w:rFonts w:ascii="Times New Roman" w:hAnsi="Times New Roman" w:cs="Times New Roman"/>
-          <w:bCs/>
-          <w:lang w:eastAsia="zh-TW"/>
-        </w:rPr>
-        <w:t>am Wang Yu: Game Programming, UI Design, documentation</w:t>
-      </w:r>
-    </w:p>
-    <w:p>
-      <w:pPr>
-        <w:pStyle w:val="NormalWeb"/>
-        <w:spacing w:before="120" w:beforeAutospacing="0" w:line="245" w:lineRule="atLeast"/>
-        <w:ind w:right="232"/>
-        <w:rPr>
-          <w:rFonts w:ascii="Times New Roman" w:hAnsi="Times New Roman" w:cs="Times New Roman"/>
-          <w:bCs/>
-          <w:lang w:eastAsia="zh-TW"/>
-        </w:rPr>
-      </w:pPr>
-      <w:r>
-        <w:rPr>
-          <w:rFonts w:ascii="Times New Roman" w:hAnsi="Times New Roman" w:cs="Times New Roman" w:hint="eastAsia"/>
-          <w:bCs/>
-          <w:lang w:eastAsia="zh-TW"/>
-        </w:rPr>
-        <w:t xml:space="preserve"> </w:t>
-      </w:r>
-      <w:r>
-        <w:rPr>
-          <w:rFonts w:ascii="Times New Roman" w:hAnsi="Times New Roman" w:cs="Times New Roman"/>
-          <w:bCs/>
-          <w:lang w:eastAsia="zh-TW"/>
-        </w:rPr>
-        <w:t>ZHANG Yaohui: UI design , Map and build design, Game programing, Mission design</w:t>
-      </w:r>
-    </w:p>
-    <w:p>
-      <w:pPr>
-        <w:pStyle w:val="NormalWeb"/>
+          <w:lang w:eastAsia="zh-CN"/>
+        </w:rPr>
+        <w:t>esign</w:t>
+      </w:r>
+    </w:p>
+    <w:p>
+      <w:pPr>
+        <w:pStyle w:val="Web"/>
         <w:spacing w:before="274" w:line="245" w:lineRule="atLeast"/>
         <w:ind w:right="230"/>
         <w:rPr>
@@ -4003,7 +4324,7 @@
 <w:ftr xmlns:wpc="http://schemas.microsoft.com/office/word/2010/wordprocessingCanvas" xmlns:cx="http://schemas.microsoft.com/office/drawing/2014/chartex" xmlns:cx1="http://schemas.microsoft.com/office/drawing/2015/9/8/chartex" xmlns:cx2="http://schemas.microsoft.com/office/drawing/2015/10/21/chartex" xmlns:cx3="http://schemas.microsoft.com/office/drawing/2016/5/9/chartex" xmlns:cx4="http://schemas.microsoft.com/office/drawing/2016/5/10/chartex" xmlns:cx5="http://schemas.microsoft.com/office/drawing/2016/5/11/chartex" xmlns:cx6="http://schemas.microsoft.com/office/drawing/2016/5/12/chartex" xmlns:cx7="http://schemas.microsoft.com/office/drawing/2016/5/13/chartex" xmlns:cx8="http://schemas.microsoft.com/office/drawing/2016/5/14/chartex" xmlns:mc="http://schemas.openxmlformats.org/markup-compatibility/2006" xmlns:aink="http://schemas.microsoft.com/office/drawing/2016/ink" xmlns:am3d="http://schemas.microsoft.com/office/drawing/2017/model3d" xmlns:o="urn:schemas-microsoft-com:office:office" xmlns:r="http://schemas.openxmlformats.org/officeDocument/2006/relationships" xmlns:m="http://schemas.openxmlformats.org/officeDocument/2006/math" xmlns:v="urn:schemas-microsoft-com:vml" xmlns:wp14="http://schemas.microsoft.com/office/word/2010/wordprocessingDrawing" xmlns:wp="http://schemas.openxmlformats.org/drawingml/2006/wordprocessingDrawing" xmlns:w10="urn:schemas-microsoft-com:office:word" xmlns:w="http://schemas.openxmlformats.org/wordprocessingml/2006/main" xmlns:w14="http://schemas.microsoft.com/office/word/2010/wordml" xmlns:w15="http://schemas.microsoft.com/office/word/2012/wordml" xmlns:w16cid="http://schemas.microsoft.com/office/word/2016/wordml/cid" xmlns:w16se="http://schemas.microsoft.com/office/word/2015/wordml/symex" xmlns:wpg="http://schemas.microsoft.com/office/word/2010/wordprocessingGroup" xmlns:wpi="http://schemas.microsoft.com/office/word/2010/wordprocessingInk" xmlns:wne="http://schemas.microsoft.com/office/word/2006/wordml" xmlns:wps="http://schemas.microsoft.com/office/word/2010/wordprocessingShape" mc:Ignorable="w14 w15 w16se w16cid wp14">
   <w:p>
     <w:pPr>
-      <w:pStyle w:val="Footer"/>
+      <w:pStyle w:val="a5"/>
       <w:pBdr>
         <w:top w:val="single" w:sz="8" w:space="1" w:color="auto"/>
       </w:pBdr>
@@ -4143,7 +4464,7 @@
 <w:hdr xmlns:wpc="http://schemas.microsoft.com/office/word/2010/wordprocessingCanvas" xmlns:cx="http://schemas.microsoft.com/office/drawing/2014/chartex" xmlns:cx1="http://schemas.microsoft.com/office/drawing/2015/9/8/chartex" xmlns:cx2="http://schemas.microsoft.com/office/drawing/2015/10/21/chartex" xmlns:cx3="http://schemas.microsoft.com/office/drawing/2016/5/9/chartex" xmlns:cx4="http://schemas.microsoft.com/office/drawing/2016/5/10/chartex" xmlns:cx5="http://schemas.microsoft.com/office/drawing/2016/5/11/chartex" xmlns:cx6="http://schemas.microsoft.com/office/drawing/2016/5/12/chartex" xmlns:cx7="http://schemas.microsoft.com/office/drawing/2016/5/13/chartex" xmlns:cx8="http://schemas.microsoft.com/office/drawing/2016/5/14/chartex" xmlns:mc="http://schemas.openxmlformats.org/markup-compatibility/2006" xmlns:aink="http://schemas.microsoft.com/office/drawing/2016/ink" xmlns:am3d="http://schemas.microsoft.com/office/drawing/2017/model3d" xmlns:o="urn:schemas-microsoft-com:office:office" xmlns:r="http://schemas.openxmlformats.org/officeDocument/2006/relationships" xmlns:m="http://schemas.openxmlformats.org/officeDocument/2006/math" xmlns:v="urn:schemas-microsoft-com:vml" xmlns:wp14="http://schemas.microsoft.com/office/word/2010/wordprocessingDrawing" xmlns:wp="http://schemas.openxmlformats.org/drawingml/2006/wordprocessingDrawing" xmlns:w10="urn:schemas-microsoft-com:office:word" xmlns:w="http://schemas.openxmlformats.org/wordprocessingml/2006/main" xmlns:w14="http://schemas.microsoft.com/office/word/2010/wordml" xmlns:w15="http://schemas.microsoft.com/office/word/2012/wordml" xmlns:w16cid="http://schemas.microsoft.com/office/word/2016/wordml/cid" xmlns:w16se="http://schemas.microsoft.com/office/word/2015/wordml/symex" xmlns:wpg="http://schemas.microsoft.com/office/word/2010/wordprocessingGroup" xmlns:wpi="http://schemas.microsoft.com/office/word/2010/wordprocessingInk" xmlns:wne="http://schemas.microsoft.com/office/word/2006/wordml" xmlns:wps="http://schemas.microsoft.com/office/word/2010/wordprocessingShape" mc:Ignorable="w14 w15 w16se w16cid wp14">
   <w:p>
     <w:pPr>
-      <w:pStyle w:val="Header"/>
+      <w:pStyle w:val="a3"/>
       <w:pBdr>
         <w:bottom w:val="single" w:sz="4" w:space="1" w:color="auto"/>
       </w:pBdr>
@@ -5095,7 +5416,7 @@
       </w:pPr>
     </w:pPrDefault>
   </w:docDefaults>
-  <w:latentStyles w:defLockedState="0" w:defUIPriority="99" w:defSemiHidden="0" w:defUnhideWhenUsed="0" w:defQFormat="0" w:count="377">
+  <w:latentStyles w:defLockedState="0" w:defUIPriority="99" w:defSemiHidden="0" w:defUnhideWhenUsed="0" w:defQFormat="0" w:count="375">
     <w:lsdException w:name="Normal" w:uiPriority="0" w:qFormat="1"/>
     <w:lsdException w:name="heading 1" w:uiPriority="9" w:qFormat="1"/>
     <w:lsdException w:name="heading 2" w:semiHidden="1" w:uiPriority="9" w:unhideWhenUsed="1" w:qFormat="1"/>
@@ -5201,6 +5522,7 @@
     <w:lsdException w:name="HTML Sample" w:semiHidden="1" w:unhideWhenUsed="1"/>
     <w:lsdException w:name="HTML Typewriter" w:semiHidden="1" w:unhideWhenUsed="1"/>
     <w:lsdException w:name="HTML Variable" w:semiHidden="1" w:unhideWhenUsed="1"/>
+    <w:lsdException w:name="Normal Table" w:semiHidden="1" w:unhideWhenUsed="1"/>
     <w:lsdException w:name="annotation subject" w:semiHidden="1" w:unhideWhenUsed="1"/>
     <w:lsdException w:name="No List" w:semiHidden="1" w:unhideWhenUsed="1"/>
     <w:lsdException w:name="Outline List 1" w:semiHidden="1" w:unhideWhenUsed="1"/>
@@ -5246,9 +5568,11 @@
     <w:lsdException w:name="Table Subtle 1" w:semiHidden="1" w:unhideWhenUsed="1"/>
     <w:lsdException w:name="Table Subtle 2" w:semiHidden="1" w:unhideWhenUsed="1"/>
     <w:lsdException w:name="Table Web 1" w:semiHidden="1" w:unhideWhenUsed="1"/>
+    <w:lsdException w:name="Table Web 2" w:semiHidden="1" w:unhideWhenUsed="1"/>
     <w:lsdException w:name="Table Web 3" w:semiHidden="1" w:unhideWhenUsed="1"/>
     <w:lsdException w:name="Balloon Text" w:semiHidden="1" w:unhideWhenUsed="1"/>
     <w:lsdException w:name="Table Grid" w:uiPriority="59"/>
+    <w:lsdException w:name="Table Theme" w:semiHidden="1" w:unhideWhenUsed="1"/>
     <w:lsdException w:name="Placeholder Text" w:semiHidden="1"/>
     <w:lsdException w:name="No Spacing" w:uiPriority="1" w:qFormat="1"/>
     <w:lsdException w:name="Light Shading" w:uiPriority="60"/>
@@ -5468,10 +5792,8 @@
     <w:lsdException w:name="Smart Hyperlink" w:semiHidden="1" w:unhideWhenUsed="1"/>
     <w:lsdException w:name="Hashtag" w:semiHidden="1" w:unhideWhenUsed="1"/>
     <w:lsdException w:name="Unresolved Mention" w:semiHidden="1" w:unhideWhenUsed="1"/>
-    <w:lsdException w:name="Smart Link" w:semiHidden="1" w:unhideWhenUsed="1"/>
-    <w:lsdException w:name="Smart Link Error" w:semiHidden="1" w:unhideWhenUsed="1"/>
   </w:latentStyles>
-  <w:style w:type="paragraph" w:default="1" w:styleId="Normal">
+  <w:style w:type="paragraph" w:default="1" w:styleId="a">
     <w:name w:val="Normal"/>
     <w:qFormat/>
     <w:rsid w:val="00D968D6"/>
@@ -5479,19 +5801,19 @@
       <w:spacing w:after="0" w:line="240" w:lineRule="auto"/>
     </w:pPr>
     <w:rPr>
-      <w:rFonts w:ascii="Times New Roman" w:eastAsia="新細明體" w:hAnsi="Times New Roman" w:cs="Times New Roman"/>
+      <w:rFonts w:ascii="Times New Roman" w:eastAsia="PMingLiU" w:hAnsi="Times New Roman" w:cs="Times New Roman"/>
       <w:sz w:val="24"/>
       <w:szCs w:val="24"/>
       <w:lang w:eastAsia="en-US"/>
     </w:rPr>
   </w:style>
-  <w:style w:type="character" w:default="1" w:styleId="DefaultParagraphFont">
+  <w:style w:type="character" w:default="1" w:styleId="a0">
     <w:name w:val="Default Paragraph Font"/>
     <w:uiPriority w:val="1"/>
     <w:semiHidden/>
     <w:unhideWhenUsed/>
   </w:style>
-  <w:style w:type="table" w:default="1" w:styleId="TableNormal">
+  <w:style w:type="table" w:default="1" w:styleId="a1">
     <w:name w:val="Normal Table"/>
     <w:uiPriority w:val="99"/>
     <w:semiHidden/>
@@ -5506,15 +5828,15 @@
       </w:tblCellMar>
     </w:tblPr>
   </w:style>
-  <w:style w:type="numbering" w:default="1" w:styleId="NoList">
+  <w:style w:type="numbering" w:default="1" w:styleId="a2">
     <w:name w:val="No List"/>
     <w:uiPriority w:val="99"/>
     <w:semiHidden/>
     <w:unhideWhenUsed/>
   </w:style>
-  <w:style w:type="paragraph" w:styleId="NormalWeb">
+  <w:style w:type="paragraph" w:styleId="Web">
     <w:name w:val="Normal (Web)"/>
-    <w:basedOn w:val="Normal"/>
+    <w:basedOn w:val="a"/>
     <w:rsid w:val="00D968D6"/>
     <w:pPr>
       <w:spacing w:before="100" w:beforeAutospacing="1" w:after="115"/>
@@ -5523,10 +5845,10 @@
       <w:rFonts w:ascii="Arial Unicode MS" w:eastAsia="Arial Unicode MS" w:hAnsi="Arial Unicode MS" w:cs="Arial Unicode MS"/>
     </w:rPr>
   </w:style>
-  <w:style w:type="paragraph" w:styleId="Header">
+  <w:style w:type="paragraph" w:styleId="a3">
     <w:name w:val="header"/>
-    <w:basedOn w:val="Normal"/>
-    <w:link w:val="HeaderChar"/>
+    <w:basedOn w:val="a"/>
+    <w:link w:val="a4"/>
     <w:rsid w:val="00D968D6"/>
     <w:pPr>
       <w:tabs>
@@ -5541,22 +5863,22 @@
       <w:lang w:val="x-none"/>
     </w:rPr>
   </w:style>
-  <w:style w:type="character" w:customStyle="1" w:styleId="HeaderChar">
-    <w:name w:val="Header Char"/>
-    <w:basedOn w:val="DefaultParagraphFont"/>
-    <w:link w:val="Header"/>
+  <w:style w:type="character" w:customStyle="1" w:styleId="a4">
+    <w:name w:val="頁首 字元"/>
+    <w:basedOn w:val="a0"/>
+    <w:link w:val="a3"/>
     <w:rsid w:val="00D968D6"/>
     <w:rPr>
-      <w:rFonts w:ascii="Times New Roman" w:eastAsia="新細明體" w:hAnsi="Times New Roman" w:cs="Times New Roman"/>
+      <w:rFonts w:ascii="Times New Roman" w:eastAsia="PMingLiU" w:hAnsi="Times New Roman" w:cs="Times New Roman"/>
       <w:sz w:val="20"/>
       <w:szCs w:val="20"/>
       <w:lang w:val="x-none" w:eastAsia="en-US"/>
     </w:rPr>
   </w:style>
-  <w:style w:type="paragraph" w:styleId="Footer">
+  <w:style w:type="paragraph" w:styleId="a5">
     <w:name w:val="footer"/>
-    <w:basedOn w:val="Normal"/>
-    <w:link w:val="FooterChar"/>
+    <w:basedOn w:val="a"/>
+    <w:link w:val="a6"/>
     <w:rsid w:val="00D968D6"/>
     <w:pPr>
       <w:tabs>
@@ -5571,21 +5893,21 @@
       <w:lang w:val="x-none"/>
     </w:rPr>
   </w:style>
-  <w:style w:type="character" w:customStyle="1" w:styleId="FooterChar">
-    <w:name w:val="Footer Char"/>
-    <w:basedOn w:val="DefaultParagraphFont"/>
-    <w:link w:val="Footer"/>
+  <w:style w:type="character" w:customStyle="1" w:styleId="a6">
+    <w:name w:val="頁尾 字元"/>
+    <w:basedOn w:val="a0"/>
+    <w:link w:val="a5"/>
     <w:rsid w:val="00D968D6"/>
     <w:rPr>
-      <w:rFonts w:ascii="Times New Roman" w:eastAsia="新細明體" w:hAnsi="Times New Roman" w:cs="Times New Roman"/>
+      <w:rFonts w:ascii="Times New Roman" w:eastAsia="PMingLiU" w:hAnsi="Times New Roman" w:cs="Times New Roman"/>
       <w:sz w:val="20"/>
       <w:szCs w:val="20"/>
       <w:lang w:val="x-none" w:eastAsia="en-US"/>
     </w:rPr>
   </w:style>
-  <w:style w:type="table" w:styleId="TableGrid">
+  <w:style w:type="table" w:styleId="a7">
     <w:name w:val="Table Grid"/>
-    <w:basedOn w:val="TableNormal"/>
+    <w:basedOn w:val="a1"/>
     <w:uiPriority w:val="59"/>
     <w:rsid w:val="00D968D6"/>
     <w:pPr>
@@ -5602,9 +5924,9 @@
       </w:tblBorders>
     </w:tblPr>
   </w:style>
-  <w:style w:type="character" w:styleId="Emphasis">
+  <w:style w:type="character" w:styleId="a8">
     <w:name w:val="Emphasis"/>
-    <w:basedOn w:val="DefaultParagraphFont"/>
+    <w:basedOn w:val="a0"/>
     <w:uiPriority w:val="20"/>
     <w:qFormat/>
     <w:rsid w:val="00B81ADD"/>
@@ -5613,9 +5935,9 @@
       <w:iCs/>
     </w:rPr>
   </w:style>
-  <w:style w:type="character" w:styleId="Hyperlink">
+  <w:style w:type="character" w:styleId="a9">
     <w:name w:val="Hyperlink"/>
-    <w:basedOn w:val="DefaultParagraphFont"/>
+    <w:basedOn w:val="a0"/>
     <w:uiPriority w:val="99"/>
     <w:unhideWhenUsed/>
     <w:rsid w:val="00D5298A"/>
@@ -5624,9 +5946,9 @@
       <w:u w:val="single"/>
     </w:rPr>
   </w:style>
-  <w:style w:type="character" w:styleId="UnresolvedMention">
+  <w:style w:type="character" w:styleId="aa">
     <w:name w:val="Unresolved Mention"/>
-    <w:basedOn w:val="DefaultParagraphFont"/>
+    <w:basedOn w:val="a0"/>
     <w:uiPriority w:val="99"/>
     <w:semiHidden/>
     <w:unhideWhenUsed/>
@@ -5634,6 +5956,34 @@
     <w:rPr>
       <w:color w:val="605E5C"/>
       <w:shd w:val="clear" w:color="auto" w:fill="E1DFDD"/>
+    </w:rPr>
+  </w:style>
+  <w:style w:type="paragraph" w:styleId="ab">
+    <w:name w:val="Balloon Text"/>
+    <w:basedOn w:val="a"/>
+    <w:link w:val="ac"/>
+    <w:uiPriority w:val="99"/>
+    <w:semiHidden/>
+    <w:unhideWhenUsed/>
+    <w:rsid w:val="00F806F6"/>
+    <w:rPr>
+      <w:rFonts w:asciiTheme="majorHAnsi" w:eastAsiaTheme="majorEastAsia" w:hAnsiTheme="majorHAnsi" w:cstheme="majorBidi"/>
+      <w:sz w:val="18"/>
+      <w:szCs w:val="18"/>
+    </w:rPr>
+  </w:style>
+  <w:style w:type="character" w:customStyle="1" w:styleId="ac">
+    <w:name w:val="註解方塊文字 字元"/>
+    <w:basedOn w:val="a0"/>
+    <w:link w:val="ab"/>
+    <w:uiPriority w:val="99"/>
+    <w:semiHidden/>
+    <w:rsid w:val="00F806F6"/>
+    <w:rPr>
+      <w:rFonts w:asciiTheme="majorHAnsi" w:eastAsiaTheme="majorEastAsia" w:hAnsiTheme="majorHAnsi" w:cstheme="majorBidi"/>
+      <w:sz w:val="18"/>
+      <w:szCs w:val="18"/>
+      <w:lang w:eastAsia="en-US"/>
     </w:rPr>
   </w:style>
 </w:styles>

</xml_diff>